<commit_message>
Update Báo cáo niên luận - Oanh.docx
</commit_message>
<xml_diff>
--- a/Báo cáo niên luận - Oanh.docx
+++ b/Báo cáo niên luận - Oanh.docx
@@ -12,6 +12,7 @@
           <w:lang w:val="vi-VN"/>
         </w:rPr>
       </w:pPr>
+      <w:bookmarkStart w:id="0" w:name="_Hlk175317518"/>
     </w:p>
     <w:p>
       <w:pPr>
@@ -205,27 +206,7 @@
           <w:szCs w:val="28"/>
           <w:lang w:val="vi-VN"/>
         </w:rPr>
-        <w:t xml:space="preserve"> HỌC PHẦN: 2023-2024.</w:t>
-      </w:r>
-      <w:proofErr w:type="gramStart"/>
-      <w:r>
-        <w:rPr>
-          <w:b/>
-          <w:sz w:val="28"/>
-          <w:szCs w:val="28"/>
-          <w:lang w:val="vi-VN"/>
-        </w:rPr>
-        <w:t>2.TIN</w:t>
-      </w:r>
-      <w:proofErr w:type="gramEnd"/>
-      <w:r>
-        <w:rPr>
-          <w:b/>
-          <w:sz w:val="28"/>
-          <w:szCs w:val="28"/>
-          <w:lang w:val="vi-VN"/>
-        </w:rPr>
-        <w:t>3142.022</w:t>
+        <w:t xml:space="preserve"> HỌC PHẦN: 2023-2024.2.TIN3142.022</w:t>
       </w:r>
     </w:p>
     <w:p>
@@ -250,161 +231,51 @@
           <w:szCs w:val="28"/>
         </w:rPr>
       </w:pPr>
-      <w:proofErr w:type="spellStart"/>
       <w:r>
         <w:rPr>
           <w:b/>
           <w:sz w:val="28"/>
           <w:szCs w:val="28"/>
         </w:rPr>
-        <w:t>Giáo</w:t>
-      </w:r>
-      <w:proofErr w:type="spellEnd"/>
+        <w:t>Giáo viên hướng dẫn:</w:t>
+      </w:r>
+      <w:r>
+        <w:rPr>
+          <w:sz w:val="28"/>
+          <w:szCs w:val="28"/>
+        </w:rPr>
+        <w:tab/>
+      </w:r>
+      <w:r>
+        <w:rPr>
+          <w:sz w:val="28"/>
+          <w:szCs w:val="28"/>
+        </w:rPr>
+        <w:tab/>
+      </w:r>
+      <w:r>
+        <w:rPr>
+          <w:sz w:val="28"/>
+          <w:szCs w:val="28"/>
+        </w:rPr>
+        <w:tab/>
+      </w:r>
+      <w:r>
+        <w:rPr>
+          <w:sz w:val="28"/>
+          <w:szCs w:val="28"/>
+          <w:lang w:val="vi-VN"/>
+        </w:rPr>
+        <w:t xml:space="preserve">            </w:t>
+      </w:r>
       <w:r>
         <w:rPr>
           <w:b/>
           <w:sz w:val="28"/>
           <w:szCs w:val="28"/>
         </w:rPr>
-        <w:t xml:space="preserve"> </w:t>
-      </w:r>
-      <w:proofErr w:type="spellStart"/>
-      <w:r>
-        <w:rPr>
-          <w:b/>
-          <w:sz w:val="28"/>
-          <w:szCs w:val="28"/>
-        </w:rPr>
-        <w:t>viên</w:t>
-      </w:r>
-      <w:proofErr w:type="spellEnd"/>
-      <w:r>
-        <w:rPr>
-          <w:b/>
-          <w:sz w:val="28"/>
-          <w:szCs w:val="28"/>
-        </w:rPr>
-        <w:t xml:space="preserve"> </w:t>
-      </w:r>
-      <w:proofErr w:type="spellStart"/>
-      <w:r>
-        <w:rPr>
-          <w:b/>
-          <w:sz w:val="28"/>
-          <w:szCs w:val="28"/>
-        </w:rPr>
-        <w:t>hướng</w:t>
-      </w:r>
-      <w:proofErr w:type="spellEnd"/>
-      <w:r>
-        <w:rPr>
-          <w:b/>
-          <w:sz w:val="28"/>
-          <w:szCs w:val="28"/>
-        </w:rPr>
-        <w:t xml:space="preserve"> </w:t>
-      </w:r>
-      <w:proofErr w:type="spellStart"/>
-      <w:r>
-        <w:rPr>
-          <w:b/>
-          <w:sz w:val="28"/>
-          <w:szCs w:val="28"/>
-        </w:rPr>
-        <w:t>dẫn</w:t>
-      </w:r>
-      <w:proofErr w:type="spellEnd"/>
-      <w:r>
-        <w:rPr>
-          <w:b/>
-          <w:sz w:val="28"/>
-          <w:szCs w:val="28"/>
-        </w:rPr>
-        <w:t>:</w:t>
-      </w:r>
-      <w:r>
-        <w:rPr>
-          <w:sz w:val="28"/>
-          <w:szCs w:val="28"/>
-        </w:rPr>
-        <w:tab/>
-      </w:r>
-      <w:r>
-        <w:rPr>
-          <w:sz w:val="28"/>
-          <w:szCs w:val="28"/>
-        </w:rPr>
-        <w:tab/>
-      </w:r>
-      <w:r>
-        <w:rPr>
-          <w:sz w:val="28"/>
-          <w:szCs w:val="28"/>
-        </w:rPr>
-        <w:tab/>
-      </w:r>
-      <w:r>
-        <w:rPr>
-          <w:sz w:val="28"/>
-          <w:szCs w:val="28"/>
-          <w:lang w:val="vi-VN"/>
-        </w:rPr>
-        <w:t xml:space="preserve">            </w:t>
-      </w:r>
-      <w:r>
-        <w:rPr>
-          <w:b/>
-          <w:sz w:val="28"/>
-          <w:szCs w:val="28"/>
-        </w:rPr>
-        <w:t xml:space="preserve">Sinh </w:t>
-      </w:r>
-      <w:proofErr w:type="spellStart"/>
-      <w:r>
-        <w:rPr>
-          <w:b/>
-          <w:sz w:val="28"/>
-          <w:szCs w:val="28"/>
-        </w:rPr>
-        <w:t>viên</w:t>
-      </w:r>
-      <w:proofErr w:type="spellEnd"/>
-      <w:r>
-        <w:rPr>
-          <w:b/>
-          <w:sz w:val="28"/>
-          <w:szCs w:val="28"/>
-        </w:rPr>
-        <w:t xml:space="preserve"> </w:t>
-      </w:r>
-      <w:proofErr w:type="spellStart"/>
-      <w:r>
-        <w:rPr>
-          <w:b/>
-          <w:sz w:val="28"/>
-          <w:szCs w:val="28"/>
-        </w:rPr>
-        <w:t>thực</w:t>
-      </w:r>
-      <w:proofErr w:type="spellEnd"/>
-      <w:r>
-        <w:rPr>
-          <w:b/>
-          <w:sz w:val="28"/>
-          <w:szCs w:val="28"/>
-        </w:rPr>
-        <w:t xml:space="preserve"> </w:t>
-      </w:r>
-      <w:proofErr w:type="spellStart"/>
-      <w:r>
-        <w:rPr>
-          <w:b/>
-          <w:sz w:val="28"/>
-          <w:szCs w:val="28"/>
-        </w:rPr>
-        <w:t>hiện</w:t>
-      </w:r>
-      <w:proofErr w:type="spellEnd"/>
+        <w:t>Sinh viên thực hiện</w:t>
+      </w:r>
       <w:r>
         <w:rPr>
           <w:sz w:val="28"/>
@@ -494,13 +365,8 @@
         </w:rPr>
       </w:pPr>
       <w:r>
-        <w:t xml:space="preserve">                                                                    3. Lê Thị Bảo </w:t>
-      </w:r>
-      <w:proofErr w:type="spellStart"/>
-      <w:r>
-        <w:t>Trâm</w:t>
-      </w:r>
-      <w:proofErr w:type="spellEnd"/>
+        <w:t xml:space="preserve">                                                                    3. Lê Thị Bảo Trâm</w:t>
+      </w:r>
       <w:r>
         <w:rPr>
           <w:lang w:val="vi-VN"/>
@@ -574,23 +440,14 @@
           <w:lang w:val="vi-VN"/>
         </w:rPr>
       </w:pPr>
-      <w:bookmarkStart w:id="0" w:name="_gjdgxs" w:colFirst="0" w:colLast="0"/>
-      <w:bookmarkEnd w:id="0"/>
-      <w:proofErr w:type="spellStart"/>
+      <w:bookmarkStart w:id="1" w:name="_gjdgxs" w:colFirst="0" w:colLast="0"/>
+      <w:bookmarkEnd w:id="1"/>
       <w:r>
         <w:rPr>
           <w:b/>
           <w:i/>
         </w:rPr>
-        <w:t>Huế</w:t>
-      </w:r>
-      <w:proofErr w:type="spellEnd"/>
-      <w:r>
-        <w:rPr>
-          <w:b/>
-          <w:i/>
-        </w:rPr>
-        <w:t>, 8/2024</w:t>
+        <w:t>Huế, 8/2024</w:t>
       </w:r>
     </w:p>
     <w:p>
@@ -1551,71 +1408,13 @@
         </w:p>
         <w:p>
           <w:r>
-            <w:t xml:space="preserve">3.5. </w:t>
+            <w:t>3.5. Thiết kế CSDL……………………………………………………………………44</w:t>
           </w:r>
-          <w:proofErr w:type="spellStart"/>
-          <w:r>
-            <w:t>Thiết</w:t>
-          </w:r>
-          <w:proofErr w:type="spellEnd"/>
-          <w:r>
-            <w:t xml:space="preserve"> </w:t>
-          </w:r>
-          <w:proofErr w:type="spellStart"/>
-          <w:r>
-            <w:t>kế</w:t>
-          </w:r>
-          <w:proofErr w:type="spellEnd"/>
-          <w:r>
-            <w:t xml:space="preserve"> CSDL……………………………………………………………………</w:t>
-          </w:r>
-          <w:proofErr w:type="gramStart"/>
-          <w:r>
-            <w:t>44</w:t>
-          </w:r>
-          <w:proofErr w:type="gramEnd"/>
         </w:p>
         <w:p>
           <w:r>
-            <w:t xml:space="preserve">3.6. </w:t>
+            <w:t>3.6. Thiết kế giao diện…………………………………………………………………45</w:t>
           </w:r>
-          <w:proofErr w:type="spellStart"/>
-          <w:r>
-            <w:t>Thiết</w:t>
-          </w:r>
-          <w:proofErr w:type="spellEnd"/>
-          <w:r>
-            <w:t xml:space="preserve"> </w:t>
-          </w:r>
-          <w:proofErr w:type="spellStart"/>
-          <w:r>
-            <w:t>kế</w:t>
-          </w:r>
-          <w:proofErr w:type="spellEnd"/>
-          <w:r>
-            <w:t xml:space="preserve"> </w:t>
-          </w:r>
-          <w:proofErr w:type="spellStart"/>
-          <w:r>
-            <w:t>giao</w:t>
-          </w:r>
-          <w:proofErr w:type="spellEnd"/>
-          <w:r>
-            <w:t xml:space="preserve"> </w:t>
-          </w:r>
-          <w:proofErr w:type="spellStart"/>
-          <w:r>
-            <w:t>diện</w:t>
-          </w:r>
-          <w:proofErr w:type="spellEnd"/>
-          <w:r>
-            <w:t>…………………………………………………………………</w:t>
-          </w:r>
-          <w:proofErr w:type="gramStart"/>
-          <w:r>
-            <w:t>45</w:t>
-          </w:r>
-          <w:proofErr w:type="gramEnd"/>
         </w:p>
         <w:p>
           <w:pPr>
@@ -1763,29 +1562,7 @@
           <w:szCs w:val="28"/>
           <w:lang w:val="vi-VN"/>
         </w:rPr>
-        <w:t xml:space="preserve"> phát triển, việc mua sắm trực tuyến đã trở nên phổ biến hơn bao giờ hết. Với mục tiêu mang đến cho khách hàng trải nghiệm mua sắm </w:t>
-      </w:r>
-      <w:proofErr w:type="spellStart"/>
-      <w:r>
-        <w:rPr>
-          <w:bCs/>
-          <w:color w:val="000000"/>
-          <w:sz w:val="28"/>
-          <w:szCs w:val="28"/>
-          <w:lang w:val="vi-VN"/>
-        </w:rPr>
-        <w:t>laptop</w:t>
-      </w:r>
-      <w:proofErr w:type="spellEnd"/>
-      <w:r>
-        <w:rPr>
-          <w:bCs/>
-          <w:color w:val="000000"/>
-          <w:sz w:val="28"/>
-          <w:szCs w:val="28"/>
-          <w:lang w:val="vi-VN"/>
-        </w:rPr>
-        <w:t xml:space="preserve"> thuận lợi </w:t>
+        <w:t xml:space="preserve"> phát triển, việc mua sắm trực tuyến đã trở nên phổ biến hơn bao giờ hết. Với mục tiêu mang đến cho khách hàng trải nghiệm mua sắm laptop thuận lợi </w:t>
       </w:r>
       <w:r>
         <w:rPr>
@@ -1805,73 +1582,7 @@
           <w:szCs w:val="28"/>
           <w:lang w:val="vi-VN"/>
         </w:rPr>
-        <w:t xml:space="preserve">, nhóm chúng tôi đã thiết kế và phát triển một trang </w:t>
-      </w:r>
-      <w:proofErr w:type="spellStart"/>
-      <w:r>
-        <w:rPr>
-          <w:bCs/>
-          <w:color w:val="000000"/>
-          <w:sz w:val="28"/>
-          <w:szCs w:val="28"/>
-          <w:lang w:val="vi-VN"/>
-        </w:rPr>
-        <w:t>web</w:t>
-      </w:r>
-      <w:proofErr w:type="spellEnd"/>
-      <w:r>
-        <w:rPr>
-          <w:bCs/>
-          <w:color w:val="000000"/>
-          <w:sz w:val="28"/>
-          <w:szCs w:val="28"/>
-          <w:lang w:val="vi-VN"/>
-        </w:rPr>
-        <w:t xml:space="preserve"> bán hàng chuyên chủ yếu về </w:t>
-      </w:r>
-      <w:proofErr w:type="spellStart"/>
-      <w:r>
-        <w:rPr>
-          <w:bCs/>
-          <w:color w:val="000000"/>
-          <w:sz w:val="28"/>
-          <w:szCs w:val="28"/>
-          <w:lang w:val="vi-VN"/>
-        </w:rPr>
-        <w:t>laptop</w:t>
-      </w:r>
-      <w:proofErr w:type="spellEnd"/>
-      <w:r>
-        <w:rPr>
-          <w:bCs/>
-          <w:color w:val="000000"/>
-          <w:sz w:val="28"/>
-          <w:szCs w:val="28"/>
-          <w:lang w:val="vi-VN"/>
-        </w:rPr>
-        <w:t xml:space="preserve"> và các sản phẩm liên quan đến </w:t>
-      </w:r>
-      <w:proofErr w:type="spellStart"/>
-      <w:r>
-        <w:rPr>
-          <w:bCs/>
-          <w:color w:val="000000"/>
-          <w:sz w:val="28"/>
-          <w:szCs w:val="28"/>
-          <w:lang w:val="vi-VN"/>
-        </w:rPr>
-        <w:t>laptop</w:t>
-      </w:r>
-      <w:proofErr w:type="spellEnd"/>
-      <w:r>
-        <w:rPr>
-          <w:bCs/>
-          <w:color w:val="000000"/>
-          <w:sz w:val="28"/>
-          <w:szCs w:val="28"/>
-          <w:lang w:val="vi-VN"/>
-        </w:rPr>
-        <w:t>.</w:t>
+        <w:t>, nhóm chúng tôi đã thiết kế và phát triển một trang web bán hàng chuyên chủ yếu về laptop và các sản phẩm liên quan đến laptop.</w:t>
       </w:r>
     </w:p>
     <w:p>
@@ -1951,42 +1662,8 @@
           <w:szCs w:val="28"/>
           <w:lang w:val="vi-VN"/>
         </w:rPr>
-        <w:t xml:space="preserve">Trong bối cảnh thị trường </w:t>
-      </w:r>
-      <w:proofErr w:type="spellStart"/>
-      <w:r>
-        <w:rPr>
-          <w:bCs/>
-          <w:color w:val="000000"/>
-          <w:sz w:val="28"/>
-          <w:szCs w:val="28"/>
-          <w:lang w:val="vi-VN"/>
-        </w:rPr>
-        <w:t>laptop</w:t>
-      </w:r>
-      <w:proofErr w:type="spellEnd"/>
-      <w:r>
-        <w:rPr>
-          <w:bCs/>
-          <w:color w:val="000000"/>
-          <w:sz w:val="28"/>
-          <w:szCs w:val="28"/>
-          <w:lang w:val="vi-VN"/>
-        </w:rPr>
-        <w:t xml:space="preserve"> ngày càng đa dạng, việc tìm kiếm một chiếc máy phù hợp với nhu cầu cá nhân trở nên khó khăn hơn bao giờ hết. Trang </w:t>
-      </w:r>
-      <w:proofErr w:type="spellStart"/>
-      <w:r>
-        <w:rPr>
-          <w:bCs/>
-          <w:color w:val="000000"/>
-          <w:sz w:val="28"/>
-          <w:szCs w:val="28"/>
-          <w:lang w:val="vi-VN"/>
-        </w:rPr>
-        <w:t>web</w:t>
-      </w:r>
-      <w:proofErr w:type="spellEnd"/>
+        <w:t>Trong bối cảnh thị trường laptop ngày càng đa dạng, việc tìm kiếm một chiếc máy phù hợp với nhu cầu cá nhân trở nên khó khăn hơn bao giờ hết. Trang web</w:t>
+      </w:r>
       <w:r>
         <w:rPr>
           <w:bCs/>
@@ -2015,29 +1692,7 @@
           <w:szCs w:val="28"/>
           <w:lang w:val="vi-VN"/>
         </w:rPr>
-        <w:t xml:space="preserve">ra đời nhằm giải quyết vấn đề này. Với hệ thống cấu hình thông minh, trang </w:t>
-      </w:r>
-      <w:proofErr w:type="spellStart"/>
-      <w:r>
-        <w:rPr>
-          <w:bCs/>
-          <w:color w:val="000000"/>
-          <w:sz w:val="28"/>
-          <w:szCs w:val="28"/>
-          <w:lang w:val="vi-VN"/>
-        </w:rPr>
-        <w:t>web</w:t>
-      </w:r>
-      <w:proofErr w:type="spellEnd"/>
-      <w:r>
-        <w:rPr>
-          <w:bCs/>
-          <w:color w:val="000000"/>
-          <w:sz w:val="28"/>
-          <w:szCs w:val="28"/>
-          <w:lang w:val="vi-VN"/>
-        </w:rPr>
-        <w:t xml:space="preserve"> giúp người dùng dễ dàng tìm kiếm và so sánh các sản phẩm phù hợp với công việc, sở thích và ngân sách của mình. </w:t>
+        <w:t xml:space="preserve">ra đời nhằm giải quyết vấn đề này. Với hệ thống cấu hình thông minh, trang web giúp người dùng dễ dàng tìm kiếm và so sánh các sản phẩm phù hợp với công việc, sở thích và ngân sách của mình. </w:t>
       </w:r>
     </w:p>
     <w:p>
@@ -2181,51 +1836,7 @@
           <w:szCs w:val="28"/>
           <w:lang w:val="vi-VN"/>
         </w:rPr>
-        <w:t xml:space="preserve">- Tên đề tài: “Xây dựng </w:t>
-      </w:r>
-      <w:proofErr w:type="spellStart"/>
-      <w:r>
-        <w:rPr>
-          <w:bCs/>
-          <w:color w:val="000000"/>
-          <w:sz w:val="28"/>
-          <w:szCs w:val="28"/>
-          <w:lang w:val="vi-VN"/>
-        </w:rPr>
-        <w:t>Website</w:t>
-      </w:r>
-      <w:proofErr w:type="spellEnd"/>
-      <w:r>
-        <w:rPr>
-          <w:bCs/>
-          <w:color w:val="000000"/>
-          <w:sz w:val="28"/>
-          <w:szCs w:val="28"/>
-          <w:lang w:val="vi-VN"/>
-        </w:rPr>
-        <w:t xml:space="preserve"> bán </w:t>
-      </w:r>
-      <w:proofErr w:type="spellStart"/>
-      <w:r>
-        <w:rPr>
-          <w:bCs/>
-          <w:color w:val="000000"/>
-          <w:sz w:val="28"/>
-          <w:szCs w:val="28"/>
-          <w:lang w:val="vi-VN"/>
-        </w:rPr>
-        <w:t>Laptop</w:t>
-      </w:r>
-      <w:proofErr w:type="spellEnd"/>
-      <w:r>
-        <w:rPr>
-          <w:bCs/>
-          <w:color w:val="000000"/>
-          <w:sz w:val="28"/>
-          <w:szCs w:val="28"/>
-          <w:lang w:val="vi-VN"/>
-        </w:rPr>
-        <w:t>”</w:t>
+        <w:t>- Tên đề tài: “Xây dựng Website bán Laptop”</w:t>
       </w:r>
       <w:r>
         <w:rPr>
@@ -2265,51 +1876,7 @@
           <w:szCs w:val="28"/>
           <w:lang w:val="vi-VN"/>
         </w:rPr>
-        <w:t xml:space="preserve">Xã hội càng ngày càng phát triển </w:t>
-      </w:r>
-      <w:proofErr w:type="spellStart"/>
-      <w:r>
-        <w:rPr>
-          <w:bCs/>
-          <w:color w:val="000000"/>
-          <w:sz w:val="28"/>
-          <w:szCs w:val="28"/>
-          <w:lang w:val="vi-VN"/>
-        </w:rPr>
-        <w:t>laptop</w:t>
-      </w:r>
-      <w:proofErr w:type="spellEnd"/>
-      <w:r>
-        <w:rPr>
-          <w:bCs/>
-          <w:color w:val="000000"/>
-          <w:sz w:val="28"/>
-          <w:szCs w:val="28"/>
-          <w:lang w:val="vi-VN"/>
-        </w:rPr>
-        <w:t xml:space="preserve"> đã trở thành một công cụ không thể thiếu trong cuộc sống. Việc tìm kiếm và sở hữu cho mình một thiết bị công nghệ phù hợp với những nhu cầu của bản thân là điều cần thiết. Tuy nhiên để tìm được những địa chỉ bán </w:t>
-      </w:r>
-      <w:proofErr w:type="spellStart"/>
-      <w:r>
-        <w:rPr>
-          <w:bCs/>
-          <w:color w:val="000000"/>
-          <w:sz w:val="28"/>
-          <w:szCs w:val="28"/>
-          <w:lang w:val="vi-VN"/>
-        </w:rPr>
-        <w:t>laptop</w:t>
-      </w:r>
-      <w:proofErr w:type="spellEnd"/>
-      <w:r>
-        <w:rPr>
-          <w:bCs/>
-          <w:color w:val="000000"/>
-          <w:sz w:val="28"/>
-          <w:szCs w:val="28"/>
-          <w:lang w:val="vi-VN"/>
-        </w:rPr>
-        <w:t xml:space="preserve"> chính hãng uy tín thì không dễ dàng như vậy. </w:t>
+        <w:t>Xã hội càng ngày càng phát triển laptop đã trở thành một công cụ không thể thiếu trong cuộc sống. Việc tìm kiếm và sở hữu cho mình một thiết bị công nghệ phù hợp với những nhu cầu của bản thân là điều cần thiết. Tuy nhiên để tìm được những địa chỉ bán laptop chính hãng uy tín thì không dễ dàng như vậy. </w:t>
       </w:r>
     </w:p>
     <w:p>
@@ -2349,29 +1916,7 @@
           <w:szCs w:val="28"/>
           <w:lang w:val="vi-VN"/>
         </w:rPr>
-        <w:t xml:space="preserve">chúng tôi đã tạo ra một trang </w:t>
-      </w:r>
-      <w:proofErr w:type="spellStart"/>
-      <w:r>
-        <w:rPr>
-          <w:bCs/>
-          <w:color w:val="000000"/>
-          <w:sz w:val="28"/>
-          <w:szCs w:val="28"/>
-          <w:lang w:val="vi-VN"/>
-        </w:rPr>
-        <w:t>web</w:t>
-      </w:r>
-      <w:proofErr w:type="spellEnd"/>
-      <w:r>
-        <w:rPr>
-          <w:bCs/>
-          <w:color w:val="000000"/>
-          <w:sz w:val="28"/>
-          <w:szCs w:val="28"/>
-          <w:lang w:val="vi-VN"/>
-        </w:rPr>
-        <w:t xml:space="preserve"> phục vụ và đáp ứng những nhu cầu thiết yếu của khách hàng.</w:t>
+        <w:t>chúng tôi đã tạo ra một trang web phục vụ và đáp ứng những nhu cầu thiết yếu của khách hàng.</w:t>
       </w:r>
     </w:p>
     <w:p>
@@ -2401,29 +1946,7 @@
           <w:szCs w:val="28"/>
           <w:lang w:val="vi-VN"/>
         </w:rPr>
-        <w:t xml:space="preserve">- Đối tượng sử dụng: Khách hàng mua </w:t>
-      </w:r>
-      <w:proofErr w:type="spellStart"/>
-      <w:r>
-        <w:rPr>
-          <w:bCs/>
-          <w:color w:val="000000"/>
-          <w:sz w:val="28"/>
-          <w:szCs w:val="28"/>
-          <w:lang w:val="vi-VN"/>
-        </w:rPr>
-        <w:t>laptop</w:t>
-      </w:r>
-      <w:proofErr w:type="spellEnd"/>
-      <w:r>
-        <w:rPr>
-          <w:bCs/>
-          <w:color w:val="000000"/>
-          <w:sz w:val="28"/>
-          <w:szCs w:val="28"/>
-          <w:lang w:val="vi-VN"/>
-        </w:rPr>
-        <w:t xml:space="preserve"> trực tuyến</w:t>
+        <w:t>- Đối tượng sử dụng: Khách hàng mua laptop trực tuyến</w:t>
       </w:r>
     </w:p>
     <w:p>
@@ -2533,51 +2056,7 @@
           <w:szCs w:val="28"/>
           <w:lang w:val="vi-VN"/>
         </w:rPr>
-        <w:t xml:space="preserve">Mục tiêu chính của báo cáo này là trình bày toàn diện quá trình thiết kế và phát triển một trang </w:t>
-      </w:r>
-      <w:proofErr w:type="spellStart"/>
-      <w:r>
-        <w:rPr>
-          <w:bCs/>
-          <w:color w:val="000000"/>
-          <w:sz w:val="28"/>
-          <w:szCs w:val="28"/>
-          <w:lang w:val="vi-VN"/>
-        </w:rPr>
-        <w:t>web</w:t>
-      </w:r>
-      <w:proofErr w:type="spellEnd"/>
-      <w:r>
-        <w:rPr>
-          <w:bCs/>
-          <w:color w:val="000000"/>
-          <w:sz w:val="28"/>
-          <w:szCs w:val="28"/>
-          <w:lang w:val="vi-VN"/>
-        </w:rPr>
-        <w:t xml:space="preserve"> bán </w:t>
-      </w:r>
-      <w:proofErr w:type="spellStart"/>
-      <w:r>
-        <w:rPr>
-          <w:bCs/>
-          <w:color w:val="000000"/>
-          <w:sz w:val="28"/>
-          <w:szCs w:val="28"/>
-          <w:lang w:val="vi-VN"/>
-        </w:rPr>
-        <w:t>laptop</w:t>
-      </w:r>
-      <w:proofErr w:type="spellEnd"/>
-      <w:r>
-        <w:rPr>
-          <w:bCs/>
-          <w:color w:val="000000"/>
-          <w:sz w:val="28"/>
-          <w:szCs w:val="28"/>
-          <w:lang w:val="vi-VN"/>
-        </w:rPr>
-        <w:t xml:space="preserve"> đầy đủ.</w:t>
+        <w:t>Mục tiêu chính của báo cáo này là trình bày toàn diện quá trình thiết kế và phát triển một trang web bán laptop đầy đủ.</w:t>
       </w:r>
       <w:r>
         <w:rPr>
@@ -2677,29 +2156,7 @@
           <w:szCs w:val="28"/>
           <w:lang w:val="vi-VN"/>
         </w:rPr>
-        <w:t xml:space="preserve">Cung cấp thông tin sản phẩm: Hiển thị đầy đủ, chi tiết các thông tin về sản phẩm </w:t>
-      </w:r>
-      <w:proofErr w:type="spellStart"/>
-      <w:r>
-        <w:rPr>
-          <w:bCs/>
-          <w:color w:val="000000"/>
-          <w:sz w:val="28"/>
-          <w:szCs w:val="28"/>
-          <w:lang w:val="vi-VN"/>
-        </w:rPr>
-        <w:t>laptop</w:t>
-      </w:r>
-      <w:proofErr w:type="spellEnd"/>
-      <w:r>
-        <w:rPr>
-          <w:bCs/>
-          <w:color w:val="000000"/>
-          <w:sz w:val="28"/>
-          <w:szCs w:val="28"/>
-          <w:lang w:val="vi-VN"/>
-        </w:rPr>
-        <w:t xml:space="preserve"> như hình ảnh, cấu hình, giá cả.</w:t>
+        <w:t>Cung cấp thông tin sản phẩm: Hiển thị đầy đủ, chi tiết các thông tin về sản phẩm laptop như hình ảnh, cấu hình, giá cả.</w:t>
       </w:r>
     </w:p>
     <w:p>
@@ -2824,73 +2281,7 @@
           <w:szCs w:val="28"/>
           <w:lang w:val="vi-VN"/>
         </w:rPr>
-        <w:t xml:space="preserve"> một trang </w:t>
-      </w:r>
-      <w:proofErr w:type="spellStart"/>
-      <w:r>
-        <w:rPr>
-          <w:bCs/>
-          <w:color w:val="000000"/>
-          <w:sz w:val="28"/>
-          <w:szCs w:val="28"/>
-          <w:lang w:val="vi-VN"/>
-        </w:rPr>
-        <w:t>web</w:t>
-      </w:r>
-      <w:proofErr w:type="spellEnd"/>
-      <w:r>
-        <w:rPr>
-          <w:bCs/>
-          <w:color w:val="000000"/>
-          <w:sz w:val="28"/>
-          <w:szCs w:val="28"/>
-          <w:lang w:val="vi-VN"/>
-        </w:rPr>
-        <w:t xml:space="preserve"> chuyên về bán </w:t>
-      </w:r>
-      <w:proofErr w:type="spellStart"/>
-      <w:r>
-        <w:rPr>
-          <w:bCs/>
-          <w:color w:val="000000"/>
-          <w:sz w:val="28"/>
-          <w:szCs w:val="28"/>
-          <w:lang w:val="vi-VN"/>
-        </w:rPr>
-        <w:t>laptop</w:t>
-      </w:r>
-      <w:proofErr w:type="spellEnd"/>
-      <w:r>
-        <w:rPr>
-          <w:bCs/>
-          <w:color w:val="000000"/>
-          <w:sz w:val="28"/>
-          <w:szCs w:val="28"/>
-          <w:lang w:val="vi-VN"/>
-        </w:rPr>
-        <w:t xml:space="preserve"> và các sản phẩm liên quan đến </w:t>
-      </w:r>
-      <w:proofErr w:type="spellStart"/>
-      <w:r>
-        <w:rPr>
-          <w:bCs/>
-          <w:color w:val="000000"/>
-          <w:sz w:val="28"/>
-          <w:szCs w:val="28"/>
-          <w:lang w:val="vi-VN"/>
-        </w:rPr>
-        <w:t>laptop</w:t>
-      </w:r>
-      <w:proofErr w:type="spellEnd"/>
-      <w:r>
-        <w:rPr>
-          <w:bCs/>
-          <w:color w:val="000000"/>
-          <w:sz w:val="28"/>
-          <w:szCs w:val="28"/>
-          <w:lang w:val="vi-VN"/>
-        </w:rPr>
-        <w:t xml:space="preserve">. Phạm vi bao gồm các vấn </w:t>
+        <w:t xml:space="preserve"> một trang web chuyên về bán laptop và các sản phẩm liên quan đến laptop. Phạm vi bao gồm các vấn </w:t>
       </w:r>
       <w:r>
         <w:rPr>
@@ -3061,29 +2452,7 @@
           <w:szCs w:val="28"/>
           <w:lang w:val="vi-VN"/>
         </w:rPr>
-        <w:t xml:space="preserve">người dùng thêm, bớt sản </w:t>
-      </w:r>
-      <w:proofErr w:type="spellStart"/>
-      <w:r>
-        <w:rPr>
-          <w:bCs/>
-          <w:color w:val="000000"/>
-          <w:sz w:val="28"/>
-          <w:szCs w:val="28"/>
-          <w:lang w:val="vi-VN"/>
-        </w:rPr>
-        <w:t>phầm</w:t>
-      </w:r>
-      <w:proofErr w:type="spellEnd"/>
-      <w:r>
-        <w:rPr>
-          <w:bCs/>
-          <w:color w:val="000000"/>
-          <w:sz w:val="28"/>
-          <w:szCs w:val="28"/>
-          <w:lang w:val="vi-VN"/>
-        </w:rPr>
-        <w:t xml:space="preserve"> vào giỏ hàng, điều chỉnh số lượng và xem trước tổng giá trị đơn hàng</w:t>
+        <w:t>người dùng thêm, bớt sản phầm vào giỏ hàng, điều chỉnh số lượng và xem trước tổng giá trị đơn hàng</w:t>
       </w:r>
     </w:p>
     <w:p>
@@ -3173,51 +2542,7 @@
           <w:szCs w:val="28"/>
           <w:lang w:val="vi-VN"/>
         </w:rPr>
-        <w:t xml:space="preserve">Thanh toán và đặt hàng: Hệ thống hiển thị </w:t>
-      </w:r>
-      <w:proofErr w:type="spellStart"/>
-      <w:r>
-        <w:rPr>
-          <w:bCs/>
-          <w:color w:val="000000"/>
-          <w:sz w:val="28"/>
-          <w:szCs w:val="28"/>
-          <w:lang w:val="vi-VN"/>
-        </w:rPr>
-        <w:t>form</w:t>
-      </w:r>
-      <w:proofErr w:type="spellEnd"/>
-      <w:r>
-        <w:rPr>
-          <w:bCs/>
-          <w:color w:val="000000"/>
-          <w:sz w:val="28"/>
-          <w:szCs w:val="28"/>
-          <w:lang w:val="vi-VN"/>
-        </w:rPr>
-        <w:t xml:space="preserve"> để khách hàng điền thông tin cá nhân và địa chỉ giao hàng, và hiển thị </w:t>
-      </w:r>
-      <w:proofErr w:type="spellStart"/>
-      <w:r>
-        <w:rPr>
-          <w:bCs/>
-          <w:color w:val="000000"/>
-          <w:sz w:val="28"/>
-          <w:szCs w:val="28"/>
-          <w:lang w:val="vi-VN"/>
-        </w:rPr>
-        <w:t>form</w:t>
-      </w:r>
-      <w:proofErr w:type="spellEnd"/>
-      <w:r>
-        <w:rPr>
-          <w:bCs/>
-          <w:color w:val="000000"/>
-          <w:sz w:val="28"/>
-          <w:szCs w:val="28"/>
-          <w:lang w:val="vi-VN"/>
-        </w:rPr>
-        <w:t xml:space="preserve"> để xác nhận đơn hàng đang được đặt.</w:t>
+        <w:t>Thanh toán và đặt hàng: Hệ thống hiển thị form để khách hàng điền thông tin cá nhân và địa chỉ giao hàng, và hiển thị form để xác nhận đơn hàng đang được đặt.</w:t>
       </w:r>
     </w:p>
     <w:p>
@@ -3274,27 +2599,15 @@
           <w:lang w:val="vi-VN"/>
         </w:rPr>
       </w:pPr>
-      <w:proofErr w:type="spellStart"/>
-      <w:r>
-        <w:rPr>
-          <w:bCs/>
-          <w:color w:val="000000"/>
-          <w:sz w:val="28"/>
-          <w:szCs w:val="28"/>
-          <w:lang w:val="vi-VN"/>
-        </w:rPr>
-        <w:t>Frontend</w:t>
-      </w:r>
-      <w:proofErr w:type="spellEnd"/>
-      <w:r>
-        <w:rPr>
-          <w:bCs/>
-          <w:color w:val="000000"/>
-          <w:sz w:val="28"/>
-          <w:szCs w:val="28"/>
-          <w:lang w:val="vi-VN"/>
-        </w:rPr>
-        <w:t xml:space="preserve"> (Giao diện người dùng):</w:t>
+      <w:r>
+        <w:rPr>
+          <w:bCs/>
+          <w:color w:val="000000"/>
+          <w:sz w:val="28"/>
+          <w:szCs w:val="28"/>
+          <w:lang w:val="vi-VN"/>
+        </w:rPr>
+        <w:t>Frontend (Giao diện người dùng):</w:t>
       </w:r>
     </w:p>
     <w:p>
@@ -3329,29 +2642,7 @@
           <w:szCs w:val="28"/>
           <w:lang w:val="vi-VN"/>
         </w:rPr>
-        <w:t>Giao diện thân thiện, dễ dùng và tương thích với nhiều loại thiết bị (</w:t>
-      </w:r>
-      <w:proofErr w:type="spellStart"/>
-      <w:r>
-        <w:rPr>
-          <w:bCs/>
-          <w:color w:val="000000"/>
-          <w:sz w:val="28"/>
-          <w:szCs w:val="28"/>
-          <w:lang w:val="vi-VN"/>
-        </w:rPr>
-        <w:t>laptop</w:t>
-      </w:r>
-      <w:proofErr w:type="spellEnd"/>
-      <w:r>
-        <w:rPr>
-          <w:bCs/>
-          <w:color w:val="000000"/>
-          <w:sz w:val="28"/>
-          <w:szCs w:val="28"/>
-          <w:lang w:val="vi-VN"/>
-        </w:rPr>
-        <w:t>, máy tính, máy tính bảng)</w:t>
+        <w:t>Giao diện thân thiện, dễ dùng và tương thích với nhiều loại thiết bị (laptop, máy tính, máy tính bảng)</w:t>
       </w:r>
       <w:r>
         <w:rPr>
@@ -3423,49 +2714,15 @@
           <w:lang w:val="vi-VN"/>
         </w:rPr>
       </w:pPr>
-      <w:proofErr w:type="spellStart"/>
-      <w:r>
-        <w:rPr>
-          <w:bCs/>
-          <w:color w:val="000000"/>
-          <w:sz w:val="28"/>
-          <w:szCs w:val="28"/>
-          <w:lang w:val="vi-VN"/>
-        </w:rPr>
-        <w:t>Backend</w:t>
-      </w:r>
-      <w:proofErr w:type="spellEnd"/>
-      <w:r>
-        <w:rPr>
-          <w:bCs/>
-          <w:color w:val="000000"/>
-          <w:sz w:val="28"/>
-          <w:szCs w:val="28"/>
-          <w:lang w:val="vi-VN"/>
-        </w:rPr>
-        <w:t xml:space="preserve"> (Xử lý dữ liệu và </w:t>
-      </w:r>
-      <w:proofErr w:type="spellStart"/>
-      <w:r>
-        <w:rPr>
-          <w:bCs/>
-          <w:color w:val="000000"/>
-          <w:sz w:val="28"/>
-          <w:szCs w:val="28"/>
-          <w:lang w:val="vi-VN"/>
-        </w:rPr>
-        <w:t>logic</w:t>
-      </w:r>
-      <w:proofErr w:type="spellEnd"/>
-      <w:r>
-        <w:rPr>
-          <w:bCs/>
-          <w:color w:val="000000"/>
-          <w:sz w:val="28"/>
-          <w:szCs w:val="28"/>
-          <w:lang w:val="vi-VN"/>
-        </w:rPr>
-        <w:t>): Hệ thống quản lý dữ liệu sản phẩm, giỏ hàng, đơn hàng và thông tin khách hàng.</w:t>
+      <w:r>
+        <w:rPr>
+          <w:bCs/>
+          <w:color w:val="000000"/>
+          <w:sz w:val="28"/>
+          <w:szCs w:val="28"/>
+          <w:lang w:val="vi-VN"/>
+        </w:rPr>
+        <w:t>Backend (Xử lý dữ liệu và logic): Hệ thống quản lý dữ liệu sản phẩm, giỏ hàng, đơn hàng và thông tin khách hàng.</w:t>
       </w:r>
     </w:p>
     <w:p>
@@ -3513,6 +2770,7 @@
         <w:t>hàng.</w:t>
       </w:r>
     </w:p>
+    <w:bookmarkEnd w:id="0"/>
     <w:p>
       <w:pPr>
         <w:pBdr>
@@ -3529,7 +2787,6 @@
           <w:color w:val="000000"/>
           <w:sz w:val="28"/>
           <w:szCs w:val="28"/>
-          <w:lang w:val="vi-VN"/>
         </w:rPr>
       </w:pPr>
     </w:p>
@@ -3552,6 +2809,684 @@
           <w:lang w:val="vi-VN"/>
         </w:rPr>
       </w:pPr>
+      <w:r>
+        <w:rPr>
+          <w:bCs/>
+          <w:color w:val="000000"/>
+          <w:sz w:val="28"/>
+          <w:szCs w:val="28"/>
+          <w:lang w:val="vi-VN"/>
+        </w:rPr>
+        <w:t>*Phân tích yêu cầu phi chức năng:</w:t>
+      </w:r>
+    </w:p>
+    <w:p>
+      <w:pPr>
+        <w:pBdr>
+          <w:top w:val="nil"/>
+          <w:left w:val="nil"/>
+          <w:bottom w:val="nil"/>
+          <w:right w:val="nil"/>
+          <w:between w:val="nil"/>
+        </w:pBdr>
+        <w:spacing w:before="240" w:after="240" w:line="240" w:lineRule="auto"/>
+        <w:jc w:val="left"/>
+        <w:rPr>
+          <w:bCs/>
+          <w:color w:val="000000"/>
+          <w:sz w:val="28"/>
+          <w:szCs w:val="28"/>
+          <w:lang w:val="vi-VN"/>
+        </w:rPr>
+      </w:pPr>
+      <w:r>
+        <w:rPr>
+          <w:bCs/>
+          <w:color w:val="000000"/>
+          <w:sz w:val="28"/>
+          <w:szCs w:val="28"/>
+          <w:lang w:val="vi-VN"/>
+        </w:rPr>
+        <w:t>1. Hiệu suất(Performance):</w:t>
+      </w:r>
+    </w:p>
+    <w:p>
+      <w:pPr>
+        <w:pStyle w:val="ListParagraph"/>
+        <w:numPr>
+          <w:ilvl w:val="0"/>
+          <w:numId w:val="5"/>
+        </w:numPr>
+        <w:pBdr>
+          <w:top w:val="nil"/>
+          <w:left w:val="nil"/>
+          <w:bottom w:val="nil"/>
+          <w:right w:val="nil"/>
+          <w:between w:val="nil"/>
+        </w:pBdr>
+        <w:spacing w:before="240" w:after="240" w:line="240" w:lineRule="auto"/>
+        <w:jc w:val="left"/>
+        <w:rPr>
+          <w:bCs/>
+          <w:color w:val="000000"/>
+          <w:sz w:val="28"/>
+          <w:szCs w:val="28"/>
+        </w:rPr>
+      </w:pPr>
+      <w:r>
+        <w:rPr>
+          <w:bCs/>
+          <w:color w:val="000000"/>
+          <w:sz w:val="28"/>
+          <w:szCs w:val="28"/>
+        </w:rPr>
+        <w:t>Tốc độ tải trang: Trang web cần tải nhanh (dưới 2 – 3 giây), đặc biệt khi truy cập trang chủ hoặc tìm kiếm sản phẩm.</w:t>
+      </w:r>
+    </w:p>
+    <w:p>
+      <w:pPr>
+        <w:pStyle w:val="ListParagraph"/>
+        <w:numPr>
+          <w:ilvl w:val="0"/>
+          <w:numId w:val="5"/>
+        </w:numPr>
+        <w:pBdr>
+          <w:top w:val="nil"/>
+          <w:left w:val="nil"/>
+          <w:bottom w:val="nil"/>
+          <w:right w:val="nil"/>
+          <w:between w:val="nil"/>
+        </w:pBdr>
+        <w:spacing w:before="240" w:after="240" w:line="240" w:lineRule="auto"/>
+        <w:jc w:val="left"/>
+        <w:rPr>
+          <w:bCs/>
+          <w:color w:val="000000"/>
+          <w:sz w:val="28"/>
+          <w:szCs w:val="28"/>
+        </w:rPr>
+      </w:pPr>
+      <w:r>
+        <w:rPr>
+          <w:bCs/>
+          <w:color w:val="000000"/>
+          <w:sz w:val="28"/>
+          <w:szCs w:val="28"/>
+        </w:rPr>
+        <w:t>Thời gian phản hồi: Các thao tác như tìm kiếm, thêm vào giỏ hàng, thanh toán phải được xử lý nhanh chóng.</w:t>
+      </w:r>
+    </w:p>
+    <w:p>
+      <w:pPr>
+        <w:pStyle w:val="ListParagraph"/>
+        <w:numPr>
+          <w:ilvl w:val="0"/>
+          <w:numId w:val="5"/>
+        </w:numPr>
+        <w:pBdr>
+          <w:top w:val="nil"/>
+          <w:left w:val="nil"/>
+          <w:bottom w:val="nil"/>
+          <w:right w:val="nil"/>
+          <w:between w:val="nil"/>
+        </w:pBdr>
+        <w:spacing w:before="240" w:after="240" w:line="240" w:lineRule="auto"/>
+        <w:jc w:val="left"/>
+        <w:rPr>
+          <w:bCs/>
+          <w:color w:val="000000"/>
+          <w:sz w:val="28"/>
+          <w:szCs w:val="28"/>
+        </w:rPr>
+      </w:pPr>
+      <w:r>
+        <w:rPr>
+          <w:bCs/>
+          <w:color w:val="000000"/>
+          <w:sz w:val="28"/>
+          <w:szCs w:val="28"/>
+        </w:rPr>
+        <w:t>Khả năng chịu tải: Hệ thống phải hoạt động ổn định khi có lượng truy cập lớn.</w:t>
+      </w:r>
+    </w:p>
+    <w:p>
+      <w:pPr>
+        <w:pBdr>
+          <w:top w:val="nil"/>
+          <w:left w:val="nil"/>
+          <w:bottom w:val="nil"/>
+          <w:right w:val="nil"/>
+          <w:between w:val="nil"/>
+        </w:pBdr>
+        <w:spacing w:before="240" w:after="240" w:line="240" w:lineRule="auto"/>
+        <w:jc w:val="left"/>
+        <w:rPr>
+          <w:bCs/>
+          <w:color w:val="000000"/>
+          <w:sz w:val="28"/>
+          <w:szCs w:val="28"/>
+        </w:rPr>
+      </w:pPr>
+      <w:r>
+        <w:rPr>
+          <w:bCs/>
+          <w:color w:val="000000"/>
+          <w:sz w:val="28"/>
+          <w:szCs w:val="28"/>
+        </w:rPr>
+        <w:t>2</w:t>
+      </w:r>
+      <w:r>
+        <w:rPr>
+          <w:bCs/>
+          <w:color w:val="000000"/>
+          <w:sz w:val="28"/>
+          <w:szCs w:val="28"/>
+          <w:lang w:val="vi-VN"/>
+        </w:rPr>
+        <w:t>. Khả năng sử dụng(Usability):</w:t>
+      </w:r>
+    </w:p>
+    <w:p>
+      <w:pPr>
+        <w:pStyle w:val="ListParagraph"/>
+        <w:numPr>
+          <w:ilvl w:val="0"/>
+          <w:numId w:val="6"/>
+        </w:numPr>
+        <w:pBdr>
+          <w:top w:val="nil"/>
+          <w:left w:val="nil"/>
+          <w:bottom w:val="nil"/>
+          <w:right w:val="nil"/>
+          <w:between w:val="nil"/>
+        </w:pBdr>
+        <w:spacing w:before="240" w:after="240" w:line="240" w:lineRule="auto"/>
+        <w:jc w:val="left"/>
+        <w:rPr>
+          <w:bCs/>
+          <w:color w:val="000000"/>
+          <w:sz w:val="28"/>
+          <w:szCs w:val="28"/>
+        </w:rPr>
+      </w:pPr>
+      <w:r>
+        <w:rPr>
+          <w:bCs/>
+          <w:color w:val="000000"/>
+          <w:sz w:val="28"/>
+          <w:szCs w:val="28"/>
+        </w:rPr>
+        <w:t>Giao diện thân thiện: Dễ dàng thao tác và sử dụng ngay cả với những người không có kinh nghiệm mua sắm trực tuyến.</w:t>
+      </w:r>
+      <w:r>
+        <w:rPr>
+          <w:bCs/>
+          <w:color w:val="000000"/>
+          <w:sz w:val="28"/>
+          <w:szCs w:val="28"/>
+        </w:rPr>
+        <w:t xml:space="preserve"> Form nhập thông tin đơn giản, dễ hiểu. Việc thêm sản phẩm vào giỏ hàng và tiến hành thanh toán </w:t>
+      </w:r>
+    </w:p>
+    <w:p>
+      <w:pPr>
+        <w:pStyle w:val="ListParagraph"/>
+        <w:numPr>
+          <w:ilvl w:val="0"/>
+          <w:numId w:val="6"/>
+        </w:numPr>
+        <w:pBdr>
+          <w:top w:val="nil"/>
+          <w:left w:val="nil"/>
+          <w:bottom w:val="nil"/>
+          <w:right w:val="nil"/>
+          <w:between w:val="nil"/>
+        </w:pBdr>
+        <w:spacing w:before="240" w:after="240" w:line="240" w:lineRule="auto"/>
+        <w:jc w:val="left"/>
+        <w:rPr>
+          <w:bCs/>
+          <w:color w:val="000000"/>
+          <w:sz w:val="28"/>
+          <w:szCs w:val="28"/>
+        </w:rPr>
+      </w:pPr>
+      <w:r>
+        <w:rPr>
+          <w:bCs/>
+          <w:color w:val="000000"/>
+          <w:sz w:val="28"/>
+          <w:szCs w:val="28"/>
+        </w:rPr>
+        <w:t>Tính nhất quán: Các thiết kế và bố cục và cách thức tương tác phải nhất quán trên toàn bộ trang web</w:t>
+      </w:r>
+    </w:p>
+    <w:p>
+      <w:pPr>
+        <w:pBdr>
+          <w:top w:val="nil"/>
+          <w:left w:val="nil"/>
+          <w:bottom w:val="nil"/>
+          <w:right w:val="nil"/>
+          <w:between w:val="nil"/>
+        </w:pBdr>
+        <w:spacing w:before="240" w:after="240" w:line="240" w:lineRule="auto"/>
+        <w:jc w:val="left"/>
+        <w:rPr>
+          <w:bCs/>
+          <w:color w:val="000000"/>
+          <w:sz w:val="28"/>
+          <w:szCs w:val="28"/>
+        </w:rPr>
+      </w:pPr>
+      <w:r>
+        <w:rPr>
+          <w:bCs/>
+          <w:color w:val="000000"/>
+          <w:sz w:val="28"/>
+          <w:szCs w:val="28"/>
+          <w:lang w:val="vi-VN"/>
+        </w:rPr>
+        <w:t>3. Bảo mật(Security):</w:t>
+      </w:r>
+    </w:p>
+    <w:p>
+      <w:pPr>
+        <w:pStyle w:val="ListParagraph"/>
+        <w:numPr>
+          <w:ilvl w:val="0"/>
+          <w:numId w:val="7"/>
+        </w:numPr>
+        <w:pBdr>
+          <w:top w:val="nil"/>
+          <w:left w:val="nil"/>
+          <w:bottom w:val="nil"/>
+          <w:right w:val="nil"/>
+          <w:between w:val="nil"/>
+        </w:pBdr>
+        <w:spacing w:before="240" w:after="240" w:line="240" w:lineRule="auto"/>
+        <w:jc w:val="left"/>
+        <w:rPr>
+          <w:bCs/>
+          <w:color w:val="000000"/>
+          <w:sz w:val="28"/>
+          <w:szCs w:val="28"/>
+        </w:rPr>
+      </w:pPr>
+      <w:r>
+        <w:rPr>
+          <w:bCs/>
+          <w:color w:val="000000"/>
+          <w:sz w:val="28"/>
+          <w:szCs w:val="28"/>
+        </w:rPr>
+        <w:lastRenderedPageBreak/>
+        <w:t>Bảo mật thông tin khách hàng: Thông tin cá nhân và thanh toán của khách hàng phải được bảo mật tuyệt đối, sử dụng các biện pháp mã hóa dữ liệu trong quá trình tuyền tải.</w:t>
+      </w:r>
+    </w:p>
+    <w:p>
+      <w:pPr>
+        <w:pStyle w:val="ListParagraph"/>
+        <w:numPr>
+          <w:ilvl w:val="0"/>
+          <w:numId w:val="7"/>
+        </w:numPr>
+        <w:pBdr>
+          <w:top w:val="nil"/>
+          <w:left w:val="nil"/>
+          <w:bottom w:val="nil"/>
+          <w:right w:val="nil"/>
+          <w:between w:val="nil"/>
+        </w:pBdr>
+        <w:spacing w:before="240" w:after="240" w:line="240" w:lineRule="auto"/>
+        <w:jc w:val="left"/>
+        <w:rPr>
+          <w:bCs/>
+          <w:color w:val="000000"/>
+          <w:sz w:val="28"/>
+          <w:szCs w:val="28"/>
+        </w:rPr>
+      </w:pPr>
+      <w:r>
+        <w:rPr>
+          <w:bCs/>
+          <w:color w:val="000000"/>
+          <w:sz w:val="28"/>
+          <w:szCs w:val="28"/>
+        </w:rPr>
+        <w:t xml:space="preserve">Phòng chống tấn công: Có các biện pháp phổ biến như </w:t>
+      </w:r>
+      <w:r>
+        <w:rPr>
+          <w:bCs/>
+          <w:color w:val="000000"/>
+          <w:sz w:val="28"/>
+          <w:szCs w:val="28"/>
+        </w:rPr>
+        <w:t>SQL Injection, Cross-Site Scripting (XSS), và Cross-Site Request Forgery (CSRF)</w:t>
+      </w:r>
+      <w:r>
+        <w:rPr>
+          <w:bCs/>
+          <w:color w:val="000000"/>
+          <w:sz w:val="28"/>
+          <w:szCs w:val="28"/>
+        </w:rPr>
+        <w:t>.</w:t>
+      </w:r>
+    </w:p>
+    <w:p>
+      <w:pPr>
+        <w:pStyle w:val="ListParagraph"/>
+        <w:numPr>
+          <w:ilvl w:val="0"/>
+          <w:numId w:val="7"/>
+        </w:numPr>
+        <w:pBdr>
+          <w:top w:val="nil"/>
+          <w:left w:val="nil"/>
+          <w:bottom w:val="nil"/>
+          <w:right w:val="nil"/>
+          <w:between w:val="nil"/>
+        </w:pBdr>
+        <w:spacing w:before="240" w:after="240" w:line="240" w:lineRule="auto"/>
+        <w:jc w:val="left"/>
+        <w:rPr>
+          <w:bCs/>
+          <w:color w:val="000000"/>
+          <w:sz w:val="28"/>
+          <w:szCs w:val="28"/>
+        </w:rPr>
+      </w:pPr>
+      <w:r>
+        <w:rPr>
+          <w:bCs/>
+          <w:color w:val="000000"/>
+          <w:sz w:val="28"/>
+          <w:szCs w:val="28"/>
+        </w:rPr>
+        <w:t>Cập nhật bảo mật thường xuyên để vá các lỗ hổng bảo mật.</w:t>
+      </w:r>
+    </w:p>
+    <w:p>
+      <w:pPr>
+        <w:pBdr>
+          <w:top w:val="nil"/>
+          <w:left w:val="nil"/>
+          <w:bottom w:val="nil"/>
+          <w:right w:val="nil"/>
+          <w:between w:val="nil"/>
+        </w:pBdr>
+        <w:spacing w:before="240" w:after="240" w:line="240" w:lineRule="auto"/>
+        <w:jc w:val="left"/>
+        <w:rPr>
+          <w:bCs/>
+          <w:color w:val="000000"/>
+          <w:sz w:val="28"/>
+          <w:szCs w:val="28"/>
+        </w:rPr>
+      </w:pPr>
+      <w:r>
+        <w:rPr>
+          <w:bCs/>
+          <w:color w:val="000000"/>
+          <w:sz w:val="28"/>
+          <w:szCs w:val="28"/>
+        </w:rPr>
+        <w:t>4</w:t>
+      </w:r>
+      <w:r>
+        <w:rPr>
+          <w:bCs/>
+          <w:color w:val="000000"/>
+          <w:sz w:val="28"/>
+          <w:szCs w:val="28"/>
+        </w:rPr>
+        <w:t>. Khả năng tin cậy</w:t>
+      </w:r>
+      <w:r>
+        <w:rPr>
+          <w:bCs/>
+          <w:color w:val="000000"/>
+          <w:sz w:val="28"/>
+          <w:szCs w:val="28"/>
+          <w:lang w:val="vi-VN"/>
+        </w:rPr>
+        <w:t>(Reliability):</w:t>
+      </w:r>
+    </w:p>
+    <w:p>
+      <w:pPr>
+        <w:pStyle w:val="ListParagraph"/>
+        <w:numPr>
+          <w:ilvl w:val="0"/>
+          <w:numId w:val="8"/>
+        </w:numPr>
+        <w:pBdr>
+          <w:top w:val="nil"/>
+          <w:left w:val="nil"/>
+          <w:bottom w:val="nil"/>
+          <w:right w:val="nil"/>
+          <w:between w:val="nil"/>
+        </w:pBdr>
+        <w:spacing w:before="240" w:after="240" w:line="240" w:lineRule="auto"/>
+        <w:jc w:val="left"/>
+        <w:rPr>
+          <w:bCs/>
+          <w:color w:val="000000"/>
+          <w:sz w:val="28"/>
+          <w:szCs w:val="28"/>
+        </w:rPr>
+      </w:pPr>
+      <w:r>
+        <w:rPr>
+          <w:bCs/>
+          <w:color w:val="000000"/>
+          <w:sz w:val="28"/>
+          <w:szCs w:val="28"/>
+        </w:rPr>
+        <w:t>Trang web luôn hoạt động liên tục, không bị gián đoạn.</w:t>
+      </w:r>
+    </w:p>
+    <w:p>
+      <w:pPr>
+        <w:pStyle w:val="ListParagraph"/>
+        <w:numPr>
+          <w:ilvl w:val="0"/>
+          <w:numId w:val="8"/>
+        </w:numPr>
+        <w:pBdr>
+          <w:top w:val="nil"/>
+          <w:left w:val="nil"/>
+          <w:bottom w:val="nil"/>
+          <w:right w:val="nil"/>
+          <w:between w:val="nil"/>
+        </w:pBdr>
+        <w:spacing w:before="240" w:after="240" w:line="240" w:lineRule="auto"/>
+        <w:jc w:val="left"/>
+        <w:rPr>
+          <w:bCs/>
+          <w:color w:val="000000"/>
+          <w:sz w:val="28"/>
+          <w:szCs w:val="28"/>
+        </w:rPr>
+      </w:pPr>
+      <w:r>
+        <w:rPr>
+          <w:bCs/>
+          <w:color w:val="000000"/>
+          <w:sz w:val="28"/>
+          <w:szCs w:val="28"/>
+        </w:rPr>
+        <w:t>Sao lưu và khôi phục dữ liệu: Dữ liệu của hệ thống phải được sao lưu thường xuyên đề phòng mất dữ liệu. Có quy trình khôi phục dữ liệu trong trường hợp xảy ra sự cố.</w:t>
+      </w:r>
+    </w:p>
+    <w:p>
+      <w:pPr>
+        <w:pBdr>
+          <w:top w:val="nil"/>
+          <w:left w:val="nil"/>
+          <w:bottom w:val="nil"/>
+          <w:right w:val="nil"/>
+          <w:between w:val="nil"/>
+        </w:pBdr>
+        <w:spacing w:before="240" w:after="240" w:line="240" w:lineRule="auto"/>
+        <w:jc w:val="left"/>
+        <w:rPr>
+          <w:bCs/>
+          <w:color w:val="000000"/>
+          <w:sz w:val="28"/>
+          <w:szCs w:val="28"/>
+        </w:rPr>
+      </w:pPr>
+      <w:r>
+        <w:rPr>
+          <w:bCs/>
+          <w:color w:val="000000"/>
+          <w:sz w:val="28"/>
+          <w:szCs w:val="28"/>
+          <w:lang w:val="vi-VN"/>
+        </w:rPr>
+        <w:t>5. Khả năng tương thích(Compatibility):</w:t>
+      </w:r>
+    </w:p>
+    <w:p>
+      <w:pPr>
+        <w:pStyle w:val="ListParagraph"/>
+        <w:numPr>
+          <w:ilvl w:val="0"/>
+          <w:numId w:val="9"/>
+        </w:numPr>
+        <w:pBdr>
+          <w:top w:val="nil"/>
+          <w:left w:val="nil"/>
+          <w:bottom w:val="nil"/>
+          <w:right w:val="nil"/>
+          <w:between w:val="nil"/>
+        </w:pBdr>
+        <w:spacing w:before="240" w:after="240" w:line="240" w:lineRule="auto"/>
+        <w:jc w:val="left"/>
+        <w:rPr>
+          <w:bCs/>
+          <w:color w:val="000000"/>
+          <w:sz w:val="28"/>
+          <w:szCs w:val="28"/>
+        </w:rPr>
+      </w:pPr>
+      <w:r>
+        <w:rPr>
+          <w:bCs/>
+          <w:color w:val="000000"/>
+          <w:sz w:val="28"/>
+          <w:szCs w:val="28"/>
+        </w:rPr>
+        <w:t>Trang web tương thích với nhiều thiết bị như máy tính, điện thoại di động, máy tính bảng.</w:t>
+      </w:r>
+    </w:p>
+    <w:p>
+      <w:pPr>
+        <w:pStyle w:val="ListParagraph"/>
+        <w:numPr>
+          <w:ilvl w:val="0"/>
+          <w:numId w:val="9"/>
+        </w:numPr>
+        <w:pBdr>
+          <w:top w:val="nil"/>
+          <w:left w:val="nil"/>
+          <w:bottom w:val="nil"/>
+          <w:right w:val="nil"/>
+          <w:between w:val="nil"/>
+        </w:pBdr>
+        <w:spacing w:before="240" w:after="240" w:line="240" w:lineRule="auto"/>
+        <w:jc w:val="left"/>
+        <w:rPr>
+          <w:bCs/>
+          <w:color w:val="000000"/>
+          <w:sz w:val="28"/>
+          <w:szCs w:val="28"/>
+        </w:rPr>
+      </w:pPr>
+      <w:r>
+        <w:rPr>
+          <w:bCs/>
+          <w:color w:val="000000"/>
+          <w:sz w:val="28"/>
+          <w:szCs w:val="28"/>
+        </w:rPr>
+        <w:t>Hỗ trợ đầy đủ các độ phân giải màn hình khác nhau.</w:t>
+      </w:r>
+    </w:p>
+    <w:p>
+      <w:pPr>
+        <w:pBdr>
+          <w:top w:val="nil"/>
+          <w:left w:val="nil"/>
+          <w:bottom w:val="nil"/>
+          <w:right w:val="nil"/>
+          <w:between w:val="nil"/>
+        </w:pBdr>
+        <w:spacing w:before="240" w:after="240" w:line="240" w:lineRule="auto"/>
+        <w:jc w:val="left"/>
+        <w:rPr>
+          <w:bCs/>
+          <w:color w:val="000000"/>
+          <w:sz w:val="28"/>
+          <w:szCs w:val="28"/>
+        </w:rPr>
+      </w:pPr>
+      <w:r>
+        <w:rPr>
+          <w:bCs/>
+          <w:color w:val="000000"/>
+          <w:sz w:val="28"/>
+          <w:szCs w:val="28"/>
+          <w:lang w:val="vi-VN"/>
+        </w:rPr>
+        <w:t>6. Khả năng bảo trì(Maintainability):</w:t>
+      </w:r>
+    </w:p>
+    <w:p>
+      <w:pPr>
+        <w:pStyle w:val="ListParagraph"/>
+        <w:numPr>
+          <w:ilvl w:val="0"/>
+          <w:numId w:val="11"/>
+        </w:numPr>
+        <w:pBdr>
+          <w:top w:val="nil"/>
+          <w:left w:val="nil"/>
+          <w:bottom w:val="nil"/>
+          <w:right w:val="nil"/>
+          <w:between w:val="nil"/>
+        </w:pBdr>
+        <w:spacing w:before="240" w:after="240" w:line="240" w:lineRule="auto"/>
+        <w:jc w:val="left"/>
+        <w:rPr>
+          <w:bCs/>
+          <w:color w:val="000000"/>
+          <w:sz w:val="28"/>
+          <w:szCs w:val="28"/>
+        </w:rPr>
+      </w:pPr>
+      <w:r>
+        <w:rPr>
+          <w:bCs/>
+          <w:color w:val="000000"/>
+          <w:sz w:val="28"/>
+          <w:szCs w:val="28"/>
+        </w:rPr>
+        <w:t xml:space="preserve">Hệ thống cần có khả năng cập nhật, sửa hoặc thêm tính năng mới </w:t>
+      </w:r>
+      <w:r>
+        <w:rPr>
+          <w:bCs/>
+          <w:color w:val="000000"/>
+          <w:sz w:val="28"/>
+          <w:szCs w:val="28"/>
+        </w:rPr>
+        <w:t>mà không ảnh hưởng đến chức năng hiện tại.</w:t>
+      </w:r>
     </w:p>
     <w:sectPr>
       <w:pgSz w:w="12240" w:h="15840"/>
@@ -3566,6 +3501,119 @@
 <file path=word/numbering.xml><?xml version="1.0" encoding="utf-8"?>
 <w:numbering xmlns:wpc="http://schemas.microsoft.com/office/word/2010/wordprocessingCanvas" xmlns:cx="http://schemas.microsoft.com/office/drawing/2014/chartex" xmlns:cx1="http://schemas.microsoft.com/office/drawing/2015/9/8/chartex" xmlns:cx2="http://schemas.microsoft.com/office/drawing/2015/10/21/chartex" xmlns:cx3="http://schemas.microsoft.com/office/drawing/2016/5/9/chartex" xmlns:cx4="http://schemas.microsoft.com/office/drawing/2016/5/10/chartex" xmlns:cx5="http://schemas.microsoft.com/office/drawing/2016/5/11/chartex" xmlns:cx6="http://schemas.microsoft.com/office/drawing/2016/5/12/chartex" xmlns:cx7="http://schemas.microsoft.com/office/drawing/2016/5/13/chartex" xmlns:cx8="http://schemas.microsoft.com/office/drawing/2016/5/14/chartex" xmlns:mc="http://schemas.openxmlformats.org/markup-compatibility/2006" xmlns:aink="http://schemas.microsoft.com/office/drawing/2016/ink" xmlns:am3d="http://schemas.microsoft.com/office/drawing/2017/model3d" xmlns:o="urn:schemas-microsoft-com:office:office" xmlns:oel="http://schemas.microsoft.com/office/2019/extlst" xmlns:r="http://schemas.openxmlformats.org/officeDocument/2006/relationships" xmlns:m="http://schemas.openxmlformats.org/officeDocument/2006/math" xmlns:v="urn:schemas-microsoft-com:vml" xmlns:wp14="http://schemas.microsoft.com/office/word/2010/wordprocessingDrawing" xmlns:wp="http://schemas.openxmlformats.org/drawingml/2006/wordprocessingDrawing" xmlns:w10="urn:schemas-microsoft-com:office:word" xmlns:w="http://schemas.openxmlformats.org/wordprocessingml/2006/main" xmlns:w14="http://schemas.microsoft.com/office/word/2010/wordml" xmlns:w15="http://schemas.microsoft.com/office/word/2012/wordml" xmlns:w16cex="http://schemas.microsoft.com/office/word/2018/wordml/cex" xmlns:w16cid="http://schemas.microsoft.com/office/word/2016/wordml/cid" xmlns:w16="http://schemas.microsoft.com/office/word/2018/wordml" xmlns:w16du="http://schemas.microsoft.com/office/word/2023/wordml/word16du" xmlns:w16sdtdh="http://schemas.microsoft.com/office/word/2020/wordml/sdtdatahash" xmlns:w16se="http://schemas.microsoft.com/office/word/2015/wordml/symex" xmlns:wpg="http://schemas.microsoft.com/office/word/2010/wordprocessingGroup" xmlns:wpi="http://schemas.microsoft.com/office/word/2010/wordprocessingInk" xmlns:wne="http://schemas.microsoft.com/office/word/2006/wordml" xmlns:wps="http://schemas.microsoft.com/office/word/2010/wordprocessingShape" mc:Ignorable="w14 w15 w16se w16cid w16 w16cex w16sdtdh w16du wp14">
   <w:abstractNum w:abstractNumId="0" w15:restartNumberingAfterBreak="0">
+    <w:nsid w:val="0FDB7FF5"/>
+    <w:multiLevelType w:val="hybridMultilevel"/>
+    <w:tmpl w:val="7BF62B28"/>
+    <w:lvl w:ilvl="0" w:tplc="A1BC2260">
+      <w:start w:val="1"/>
+      <w:numFmt w:val="bullet"/>
+      <w:lvlText w:val="-"/>
+      <w:lvlJc w:val="left"/>
+      <w:pPr>
+        <w:ind w:left="720" w:hanging="360"/>
+      </w:pPr>
+      <w:rPr>
+        <w:rFonts w:ascii="Times New Roman" w:eastAsia="Times New Roman" w:hAnsi="Times New Roman" w:cs="Times New Roman" w:hint="default"/>
+      </w:rPr>
+    </w:lvl>
+    <w:lvl w:ilvl="1" w:tplc="04090003" w:tentative="1">
+      <w:start w:val="1"/>
+      <w:numFmt w:val="bullet"/>
+      <w:lvlText w:val="o"/>
+      <w:lvlJc w:val="left"/>
+      <w:pPr>
+        <w:ind w:left="1440" w:hanging="360"/>
+      </w:pPr>
+      <w:rPr>
+        <w:rFonts w:ascii="Courier New" w:hAnsi="Courier New" w:cs="Courier New" w:hint="default"/>
+      </w:rPr>
+    </w:lvl>
+    <w:lvl w:ilvl="2" w:tplc="04090005" w:tentative="1">
+      <w:start w:val="1"/>
+      <w:numFmt w:val="bullet"/>
+      <w:lvlText w:val=""/>
+      <w:lvlJc w:val="left"/>
+      <w:pPr>
+        <w:ind w:left="2160" w:hanging="360"/>
+      </w:pPr>
+      <w:rPr>
+        <w:rFonts w:ascii="Wingdings" w:hAnsi="Wingdings" w:hint="default"/>
+      </w:rPr>
+    </w:lvl>
+    <w:lvl w:ilvl="3" w:tplc="04090001" w:tentative="1">
+      <w:start w:val="1"/>
+      <w:numFmt w:val="bullet"/>
+      <w:lvlText w:val=""/>
+      <w:lvlJc w:val="left"/>
+      <w:pPr>
+        <w:ind w:left="2880" w:hanging="360"/>
+      </w:pPr>
+      <w:rPr>
+        <w:rFonts w:ascii="Symbol" w:hAnsi="Symbol" w:hint="default"/>
+      </w:rPr>
+    </w:lvl>
+    <w:lvl w:ilvl="4" w:tplc="04090003" w:tentative="1">
+      <w:start w:val="1"/>
+      <w:numFmt w:val="bullet"/>
+      <w:lvlText w:val="o"/>
+      <w:lvlJc w:val="left"/>
+      <w:pPr>
+        <w:ind w:left="3600" w:hanging="360"/>
+      </w:pPr>
+      <w:rPr>
+        <w:rFonts w:ascii="Courier New" w:hAnsi="Courier New" w:cs="Courier New" w:hint="default"/>
+      </w:rPr>
+    </w:lvl>
+    <w:lvl w:ilvl="5" w:tplc="04090005" w:tentative="1">
+      <w:start w:val="1"/>
+      <w:numFmt w:val="bullet"/>
+      <w:lvlText w:val=""/>
+      <w:lvlJc w:val="left"/>
+      <w:pPr>
+        <w:ind w:left="4320" w:hanging="360"/>
+      </w:pPr>
+      <w:rPr>
+        <w:rFonts w:ascii="Wingdings" w:hAnsi="Wingdings" w:hint="default"/>
+      </w:rPr>
+    </w:lvl>
+    <w:lvl w:ilvl="6" w:tplc="04090001" w:tentative="1">
+      <w:start w:val="1"/>
+      <w:numFmt w:val="bullet"/>
+      <w:lvlText w:val=""/>
+      <w:lvlJc w:val="left"/>
+      <w:pPr>
+        <w:ind w:left="5040" w:hanging="360"/>
+      </w:pPr>
+      <w:rPr>
+        <w:rFonts w:ascii="Symbol" w:hAnsi="Symbol" w:hint="default"/>
+      </w:rPr>
+    </w:lvl>
+    <w:lvl w:ilvl="7" w:tplc="04090003" w:tentative="1">
+      <w:start w:val="1"/>
+      <w:numFmt w:val="bullet"/>
+      <w:lvlText w:val="o"/>
+      <w:lvlJc w:val="left"/>
+      <w:pPr>
+        <w:ind w:left="5760" w:hanging="360"/>
+      </w:pPr>
+      <w:rPr>
+        <w:rFonts w:ascii="Courier New" w:hAnsi="Courier New" w:cs="Courier New" w:hint="default"/>
+      </w:rPr>
+    </w:lvl>
+    <w:lvl w:ilvl="8" w:tplc="04090005" w:tentative="1">
+      <w:start w:val="1"/>
+      <w:numFmt w:val="bullet"/>
+      <w:lvlText w:val=""/>
+      <w:lvlJc w:val="left"/>
+      <w:pPr>
+        <w:ind w:left="6480" w:hanging="360"/>
+      </w:pPr>
+      <w:rPr>
+        <w:rFonts w:ascii="Wingdings" w:hAnsi="Wingdings" w:hint="default"/>
+      </w:rPr>
+    </w:lvl>
+  </w:abstractNum>
+  <w:abstractNum w:abstractNumId="1" w15:restartNumberingAfterBreak="0">
     <w:nsid w:val="187F6788"/>
     <w:multiLevelType w:val="hybridMultilevel"/>
     <w:tmpl w:val="0F9E8892"/>
@@ -3678,7 +3726,797 @@
       </w:rPr>
     </w:lvl>
   </w:abstractNum>
-  <w:abstractNum w:abstractNumId="1" w15:restartNumberingAfterBreak="0">
+  <w:abstractNum w:abstractNumId="2" w15:restartNumberingAfterBreak="0">
+    <w:nsid w:val="18B34BCE"/>
+    <w:multiLevelType w:val="hybridMultilevel"/>
+    <w:tmpl w:val="E31E7AA8"/>
+    <w:lvl w:ilvl="0" w:tplc="A1BC2260">
+      <w:start w:val="1"/>
+      <w:numFmt w:val="bullet"/>
+      <w:lvlText w:val="-"/>
+      <w:lvlJc w:val="left"/>
+      <w:pPr>
+        <w:ind w:left="720" w:hanging="360"/>
+      </w:pPr>
+      <w:rPr>
+        <w:rFonts w:ascii="Times New Roman" w:eastAsia="Times New Roman" w:hAnsi="Times New Roman" w:cs="Times New Roman" w:hint="default"/>
+      </w:rPr>
+    </w:lvl>
+    <w:lvl w:ilvl="1" w:tplc="04090003" w:tentative="1">
+      <w:start w:val="1"/>
+      <w:numFmt w:val="bullet"/>
+      <w:lvlText w:val="o"/>
+      <w:lvlJc w:val="left"/>
+      <w:pPr>
+        <w:ind w:left="1440" w:hanging="360"/>
+      </w:pPr>
+      <w:rPr>
+        <w:rFonts w:ascii="Courier New" w:hAnsi="Courier New" w:cs="Courier New" w:hint="default"/>
+      </w:rPr>
+    </w:lvl>
+    <w:lvl w:ilvl="2" w:tplc="04090005" w:tentative="1">
+      <w:start w:val="1"/>
+      <w:numFmt w:val="bullet"/>
+      <w:lvlText w:val=""/>
+      <w:lvlJc w:val="left"/>
+      <w:pPr>
+        <w:ind w:left="2160" w:hanging="360"/>
+      </w:pPr>
+      <w:rPr>
+        <w:rFonts w:ascii="Wingdings" w:hAnsi="Wingdings" w:hint="default"/>
+      </w:rPr>
+    </w:lvl>
+    <w:lvl w:ilvl="3" w:tplc="04090001" w:tentative="1">
+      <w:start w:val="1"/>
+      <w:numFmt w:val="bullet"/>
+      <w:lvlText w:val=""/>
+      <w:lvlJc w:val="left"/>
+      <w:pPr>
+        <w:ind w:left="2880" w:hanging="360"/>
+      </w:pPr>
+      <w:rPr>
+        <w:rFonts w:ascii="Symbol" w:hAnsi="Symbol" w:hint="default"/>
+      </w:rPr>
+    </w:lvl>
+    <w:lvl w:ilvl="4" w:tplc="04090003" w:tentative="1">
+      <w:start w:val="1"/>
+      <w:numFmt w:val="bullet"/>
+      <w:lvlText w:val="o"/>
+      <w:lvlJc w:val="left"/>
+      <w:pPr>
+        <w:ind w:left="3600" w:hanging="360"/>
+      </w:pPr>
+      <w:rPr>
+        <w:rFonts w:ascii="Courier New" w:hAnsi="Courier New" w:cs="Courier New" w:hint="default"/>
+      </w:rPr>
+    </w:lvl>
+    <w:lvl w:ilvl="5" w:tplc="04090005" w:tentative="1">
+      <w:start w:val="1"/>
+      <w:numFmt w:val="bullet"/>
+      <w:lvlText w:val=""/>
+      <w:lvlJc w:val="left"/>
+      <w:pPr>
+        <w:ind w:left="4320" w:hanging="360"/>
+      </w:pPr>
+      <w:rPr>
+        <w:rFonts w:ascii="Wingdings" w:hAnsi="Wingdings" w:hint="default"/>
+      </w:rPr>
+    </w:lvl>
+    <w:lvl w:ilvl="6" w:tplc="04090001" w:tentative="1">
+      <w:start w:val="1"/>
+      <w:numFmt w:val="bullet"/>
+      <w:lvlText w:val=""/>
+      <w:lvlJc w:val="left"/>
+      <w:pPr>
+        <w:ind w:left="5040" w:hanging="360"/>
+      </w:pPr>
+      <w:rPr>
+        <w:rFonts w:ascii="Symbol" w:hAnsi="Symbol" w:hint="default"/>
+      </w:rPr>
+    </w:lvl>
+    <w:lvl w:ilvl="7" w:tplc="04090003" w:tentative="1">
+      <w:start w:val="1"/>
+      <w:numFmt w:val="bullet"/>
+      <w:lvlText w:val="o"/>
+      <w:lvlJc w:val="left"/>
+      <w:pPr>
+        <w:ind w:left="5760" w:hanging="360"/>
+      </w:pPr>
+      <w:rPr>
+        <w:rFonts w:ascii="Courier New" w:hAnsi="Courier New" w:cs="Courier New" w:hint="default"/>
+      </w:rPr>
+    </w:lvl>
+    <w:lvl w:ilvl="8" w:tplc="04090005" w:tentative="1">
+      <w:start w:val="1"/>
+      <w:numFmt w:val="bullet"/>
+      <w:lvlText w:val=""/>
+      <w:lvlJc w:val="left"/>
+      <w:pPr>
+        <w:ind w:left="6480" w:hanging="360"/>
+      </w:pPr>
+      <w:rPr>
+        <w:rFonts w:ascii="Wingdings" w:hAnsi="Wingdings" w:hint="default"/>
+      </w:rPr>
+    </w:lvl>
+  </w:abstractNum>
+  <w:abstractNum w:abstractNumId="3" w15:restartNumberingAfterBreak="0">
+    <w:nsid w:val="1B8026DE"/>
+    <w:multiLevelType w:val="hybridMultilevel"/>
+    <w:tmpl w:val="9B848854"/>
+    <w:lvl w:ilvl="0" w:tplc="A1BC2260">
+      <w:start w:val="1"/>
+      <w:numFmt w:val="bullet"/>
+      <w:lvlText w:val="-"/>
+      <w:lvlJc w:val="left"/>
+      <w:pPr>
+        <w:ind w:left="720" w:hanging="360"/>
+      </w:pPr>
+      <w:rPr>
+        <w:rFonts w:ascii="Times New Roman" w:eastAsia="Times New Roman" w:hAnsi="Times New Roman" w:cs="Times New Roman" w:hint="default"/>
+      </w:rPr>
+    </w:lvl>
+    <w:lvl w:ilvl="1" w:tplc="04090003" w:tentative="1">
+      <w:start w:val="1"/>
+      <w:numFmt w:val="bullet"/>
+      <w:lvlText w:val="o"/>
+      <w:lvlJc w:val="left"/>
+      <w:pPr>
+        <w:ind w:left="1440" w:hanging="360"/>
+      </w:pPr>
+      <w:rPr>
+        <w:rFonts w:ascii="Courier New" w:hAnsi="Courier New" w:cs="Courier New" w:hint="default"/>
+      </w:rPr>
+    </w:lvl>
+    <w:lvl w:ilvl="2" w:tplc="04090005" w:tentative="1">
+      <w:start w:val="1"/>
+      <w:numFmt w:val="bullet"/>
+      <w:lvlText w:val=""/>
+      <w:lvlJc w:val="left"/>
+      <w:pPr>
+        <w:ind w:left="2160" w:hanging="360"/>
+      </w:pPr>
+      <w:rPr>
+        <w:rFonts w:ascii="Wingdings" w:hAnsi="Wingdings" w:hint="default"/>
+      </w:rPr>
+    </w:lvl>
+    <w:lvl w:ilvl="3" w:tplc="04090001" w:tentative="1">
+      <w:start w:val="1"/>
+      <w:numFmt w:val="bullet"/>
+      <w:lvlText w:val=""/>
+      <w:lvlJc w:val="left"/>
+      <w:pPr>
+        <w:ind w:left="2880" w:hanging="360"/>
+      </w:pPr>
+      <w:rPr>
+        <w:rFonts w:ascii="Symbol" w:hAnsi="Symbol" w:hint="default"/>
+      </w:rPr>
+    </w:lvl>
+    <w:lvl w:ilvl="4" w:tplc="04090003" w:tentative="1">
+      <w:start w:val="1"/>
+      <w:numFmt w:val="bullet"/>
+      <w:lvlText w:val="o"/>
+      <w:lvlJc w:val="left"/>
+      <w:pPr>
+        <w:ind w:left="3600" w:hanging="360"/>
+      </w:pPr>
+      <w:rPr>
+        <w:rFonts w:ascii="Courier New" w:hAnsi="Courier New" w:cs="Courier New" w:hint="default"/>
+      </w:rPr>
+    </w:lvl>
+    <w:lvl w:ilvl="5" w:tplc="04090005" w:tentative="1">
+      <w:start w:val="1"/>
+      <w:numFmt w:val="bullet"/>
+      <w:lvlText w:val=""/>
+      <w:lvlJc w:val="left"/>
+      <w:pPr>
+        <w:ind w:left="4320" w:hanging="360"/>
+      </w:pPr>
+      <w:rPr>
+        <w:rFonts w:ascii="Wingdings" w:hAnsi="Wingdings" w:hint="default"/>
+      </w:rPr>
+    </w:lvl>
+    <w:lvl w:ilvl="6" w:tplc="04090001" w:tentative="1">
+      <w:start w:val="1"/>
+      <w:numFmt w:val="bullet"/>
+      <w:lvlText w:val=""/>
+      <w:lvlJc w:val="left"/>
+      <w:pPr>
+        <w:ind w:left="5040" w:hanging="360"/>
+      </w:pPr>
+      <w:rPr>
+        <w:rFonts w:ascii="Symbol" w:hAnsi="Symbol" w:hint="default"/>
+      </w:rPr>
+    </w:lvl>
+    <w:lvl w:ilvl="7" w:tplc="04090003" w:tentative="1">
+      <w:start w:val="1"/>
+      <w:numFmt w:val="bullet"/>
+      <w:lvlText w:val="o"/>
+      <w:lvlJc w:val="left"/>
+      <w:pPr>
+        <w:ind w:left="5760" w:hanging="360"/>
+      </w:pPr>
+      <w:rPr>
+        <w:rFonts w:ascii="Courier New" w:hAnsi="Courier New" w:cs="Courier New" w:hint="default"/>
+      </w:rPr>
+    </w:lvl>
+    <w:lvl w:ilvl="8" w:tplc="04090005" w:tentative="1">
+      <w:start w:val="1"/>
+      <w:numFmt w:val="bullet"/>
+      <w:lvlText w:val=""/>
+      <w:lvlJc w:val="left"/>
+      <w:pPr>
+        <w:ind w:left="6480" w:hanging="360"/>
+      </w:pPr>
+      <w:rPr>
+        <w:rFonts w:ascii="Wingdings" w:hAnsi="Wingdings" w:hint="default"/>
+      </w:rPr>
+    </w:lvl>
+  </w:abstractNum>
+  <w:abstractNum w:abstractNumId="4" w15:restartNumberingAfterBreak="0">
+    <w:nsid w:val="35EC66A9"/>
+    <w:multiLevelType w:val="hybridMultilevel"/>
+    <w:tmpl w:val="589E098C"/>
+    <w:lvl w:ilvl="0" w:tplc="A1BC2260">
+      <w:start w:val="1"/>
+      <w:numFmt w:val="bullet"/>
+      <w:lvlText w:val="-"/>
+      <w:lvlJc w:val="left"/>
+      <w:pPr>
+        <w:ind w:left="720" w:hanging="360"/>
+      </w:pPr>
+      <w:rPr>
+        <w:rFonts w:ascii="Times New Roman" w:eastAsia="Times New Roman" w:hAnsi="Times New Roman" w:cs="Times New Roman" w:hint="default"/>
+      </w:rPr>
+    </w:lvl>
+    <w:lvl w:ilvl="1" w:tplc="04090003" w:tentative="1">
+      <w:start w:val="1"/>
+      <w:numFmt w:val="bullet"/>
+      <w:lvlText w:val="o"/>
+      <w:lvlJc w:val="left"/>
+      <w:pPr>
+        <w:ind w:left="1440" w:hanging="360"/>
+      </w:pPr>
+      <w:rPr>
+        <w:rFonts w:ascii="Courier New" w:hAnsi="Courier New" w:cs="Courier New" w:hint="default"/>
+      </w:rPr>
+    </w:lvl>
+    <w:lvl w:ilvl="2" w:tplc="04090005" w:tentative="1">
+      <w:start w:val="1"/>
+      <w:numFmt w:val="bullet"/>
+      <w:lvlText w:val=""/>
+      <w:lvlJc w:val="left"/>
+      <w:pPr>
+        <w:ind w:left="2160" w:hanging="360"/>
+      </w:pPr>
+      <w:rPr>
+        <w:rFonts w:ascii="Wingdings" w:hAnsi="Wingdings" w:hint="default"/>
+      </w:rPr>
+    </w:lvl>
+    <w:lvl w:ilvl="3" w:tplc="04090001" w:tentative="1">
+      <w:start w:val="1"/>
+      <w:numFmt w:val="bullet"/>
+      <w:lvlText w:val=""/>
+      <w:lvlJc w:val="left"/>
+      <w:pPr>
+        <w:ind w:left="2880" w:hanging="360"/>
+      </w:pPr>
+      <w:rPr>
+        <w:rFonts w:ascii="Symbol" w:hAnsi="Symbol" w:hint="default"/>
+      </w:rPr>
+    </w:lvl>
+    <w:lvl w:ilvl="4" w:tplc="04090003" w:tentative="1">
+      <w:start w:val="1"/>
+      <w:numFmt w:val="bullet"/>
+      <w:lvlText w:val="o"/>
+      <w:lvlJc w:val="left"/>
+      <w:pPr>
+        <w:ind w:left="3600" w:hanging="360"/>
+      </w:pPr>
+      <w:rPr>
+        <w:rFonts w:ascii="Courier New" w:hAnsi="Courier New" w:cs="Courier New" w:hint="default"/>
+      </w:rPr>
+    </w:lvl>
+    <w:lvl w:ilvl="5" w:tplc="04090005" w:tentative="1">
+      <w:start w:val="1"/>
+      <w:numFmt w:val="bullet"/>
+      <w:lvlText w:val=""/>
+      <w:lvlJc w:val="left"/>
+      <w:pPr>
+        <w:ind w:left="4320" w:hanging="360"/>
+      </w:pPr>
+      <w:rPr>
+        <w:rFonts w:ascii="Wingdings" w:hAnsi="Wingdings" w:hint="default"/>
+      </w:rPr>
+    </w:lvl>
+    <w:lvl w:ilvl="6" w:tplc="04090001" w:tentative="1">
+      <w:start w:val="1"/>
+      <w:numFmt w:val="bullet"/>
+      <w:lvlText w:val=""/>
+      <w:lvlJc w:val="left"/>
+      <w:pPr>
+        <w:ind w:left="5040" w:hanging="360"/>
+      </w:pPr>
+      <w:rPr>
+        <w:rFonts w:ascii="Symbol" w:hAnsi="Symbol" w:hint="default"/>
+      </w:rPr>
+    </w:lvl>
+    <w:lvl w:ilvl="7" w:tplc="04090003" w:tentative="1">
+      <w:start w:val="1"/>
+      <w:numFmt w:val="bullet"/>
+      <w:lvlText w:val="o"/>
+      <w:lvlJc w:val="left"/>
+      <w:pPr>
+        <w:ind w:left="5760" w:hanging="360"/>
+      </w:pPr>
+      <w:rPr>
+        <w:rFonts w:ascii="Courier New" w:hAnsi="Courier New" w:cs="Courier New" w:hint="default"/>
+      </w:rPr>
+    </w:lvl>
+    <w:lvl w:ilvl="8" w:tplc="04090005" w:tentative="1">
+      <w:start w:val="1"/>
+      <w:numFmt w:val="bullet"/>
+      <w:lvlText w:val=""/>
+      <w:lvlJc w:val="left"/>
+      <w:pPr>
+        <w:ind w:left="6480" w:hanging="360"/>
+      </w:pPr>
+      <w:rPr>
+        <w:rFonts w:ascii="Wingdings" w:hAnsi="Wingdings" w:hint="default"/>
+      </w:rPr>
+    </w:lvl>
+  </w:abstractNum>
+  <w:abstractNum w:abstractNumId="5" w15:restartNumberingAfterBreak="0">
+    <w:nsid w:val="36744A0F"/>
+    <w:multiLevelType w:val="hybridMultilevel"/>
+    <w:tmpl w:val="39362794"/>
+    <w:lvl w:ilvl="0" w:tplc="04090001">
+      <w:numFmt w:val="bullet"/>
+      <w:lvlText w:val=""/>
+      <w:lvlJc w:val="left"/>
+      <w:pPr>
+        <w:ind w:left="720" w:hanging="360"/>
+      </w:pPr>
+      <w:rPr>
+        <w:rFonts w:ascii="Symbol" w:eastAsia="Times New Roman" w:hAnsi="Symbol" w:cs="Times New Roman" w:hint="default"/>
+      </w:rPr>
+    </w:lvl>
+    <w:lvl w:ilvl="1" w:tplc="04090003" w:tentative="1">
+      <w:start w:val="1"/>
+      <w:numFmt w:val="bullet"/>
+      <w:lvlText w:val="o"/>
+      <w:lvlJc w:val="left"/>
+      <w:pPr>
+        <w:ind w:left="1440" w:hanging="360"/>
+      </w:pPr>
+      <w:rPr>
+        <w:rFonts w:ascii="Courier New" w:hAnsi="Courier New" w:cs="Courier New" w:hint="default"/>
+      </w:rPr>
+    </w:lvl>
+    <w:lvl w:ilvl="2" w:tplc="04090005" w:tentative="1">
+      <w:start w:val="1"/>
+      <w:numFmt w:val="bullet"/>
+      <w:lvlText w:val=""/>
+      <w:lvlJc w:val="left"/>
+      <w:pPr>
+        <w:ind w:left="2160" w:hanging="360"/>
+      </w:pPr>
+      <w:rPr>
+        <w:rFonts w:ascii="Wingdings" w:hAnsi="Wingdings" w:hint="default"/>
+      </w:rPr>
+    </w:lvl>
+    <w:lvl w:ilvl="3" w:tplc="04090001" w:tentative="1">
+      <w:start w:val="1"/>
+      <w:numFmt w:val="bullet"/>
+      <w:lvlText w:val=""/>
+      <w:lvlJc w:val="left"/>
+      <w:pPr>
+        <w:ind w:left="2880" w:hanging="360"/>
+      </w:pPr>
+      <w:rPr>
+        <w:rFonts w:ascii="Symbol" w:hAnsi="Symbol" w:hint="default"/>
+      </w:rPr>
+    </w:lvl>
+    <w:lvl w:ilvl="4" w:tplc="04090003" w:tentative="1">
+      <w:start w:val="1"/>
+      <w:numFmt w:val="bullet"/>
+      <w:lvlText w:val="o"/>
+      <w:lvlJc w:val="left"/>
+      <w:pPr>
+        <w:ind w:left="3600" w:hanging="360"/>
+      </w:pPr>
+      <w:rPr>
+        <w:rFonts w:ascii="Courier New" w:hAnsi="Courier New" w:cs="Courier New" w:hint="default"/>
+      </w:rPr>
+    </w:lvl>
+    <w:lvl w:ilvl="5" w:tplc="04090005" w:tentative="1">
+      <w:start w:val="1"/>
+      <w:numFmt w:val="bullet"/>
+      <w:lvlText w:val=""/>
+      <w:lvlJc w:val="left"/>
+      <w:pPr>
+        <w:ind w:left="4320" w:hanging="360"/>
+      </w:pPr>
+      <w:rPr>
+        <w:rFonts w:ascii="Wingdings" w:hAnsi="Wingdings" w:hint="default"/>
+      </w:rPr>
+    </w:lvl>
+    <w:lvl w:ilvl="6" w:tplc="04090001" w:tentative="1">
+      <w:start w:val="1"/>
+      <w:numFmt w:val="bullet"/>
+      <w:lvlText w:val=""/>
+      <w:lvlJc w:val="left"/>
+      <w:pPr>
+        <w:ind w:left="5040" w:hanging="360"/>
+      </w:pPr>
+      <w:rPr>
+        <w:rFonts w:ascii="Symbol" w:hAnsi="Symbol" w:hint="default"/>
+      </w:rPr>
+    </w:lvl>
+    <w:lvl w:ilvl="7" w:tplc="04090003" w:tentative="1">
+      <w:start w:val="1"/>
+      <w:numFmt w:val="bullet"/>
+      <w:lvlText w:val="o"/>
+      <w:lvlJc w:val="left"/>
+      <w:pPr>
+        <w:ind w:left="5760" w:hanging="360"/>
+      </w:pPr>
+      <w:rPr>
+        <w:rFonts w:ascii="Courier New" w:hAnsi="Courier New" w:cs="Courier New" w:hint="default"/>
+      </w:rPr>
+    </w:lvl>
+    <w:lvl w:ilvl="8" w:tplc="04090005" w:tentative="1">
+      <w:start w:val="1"/>
+      <w:numFmt w:val="bullet"/>
+      <w:lvlText w:val=""/>
+      <w:lvlJc w:val="left"/>
+      <w:pPr>
+        <w:ind w:left="6480" w:hanging="360"/>
+      </w:pPr>
+      <w:rPr>
+        <w:rFonts w:ascii="Wingdings" w:hAnsi="Wingdings" w:hint="default"/>
+      </w:rPr>
+    </w:lvl>
+  </w:abstractNum>
+  <w:abstractNum w:abstractNumId="6" w15:restartNumberingAfterBreak="0">
+    <w:nsid w:val="3EE476A1"/>
+    <w:multiLevelType w:val="hybridMultilevel"/>
+    <w:tmpl w:val="8078F14C"/>
+    <w:lvl w:ilvl="0" w:tplc="A1BC2260">
+      <w:start w:val="1"/>
+      <w:numFmt w:val="bullet"/>
+      <w:lvlText w:val="-"/>
+      <w:lvlJc w:val="left"/>
+      <w:pPr>
+        <w:ind w:left="720" w:hanging="360"/>
+      </w:pPr>
+      <w:rPr>
+        <w:rFonts w:ascii="Times New Roman" w:eastAsia="Times New Roman" w:hAnsi="Times New Roman" w:cs="Times New Roman" w:hint="default"/>
+      </w:rPr>
+    </w:lvl>
+    <w:lvl w:ilvl="1" w:tplc="04090003" w:tentative="1">
+      <w:start w:val="1"/>
+      <w:numFmt w:val="bullet"/>
+      <w:lvlText w:val="o"/>
+      <w:lvlJc w:val="left"/>
+      <w:pPr>
+        <w:ind w:left="1440" w:hanging="360"/>
+      </w:pPr>
+      <w:rPr>
+        <w:rFonts w:ascii="Courier New" w:hAnsi="Courier New" w:cs="Courier New" w:hint="default"/>
+      </w:rPr>
+    </w:lvl>
+    <w:lvl w:ilvl="2" w:tplc="04090005" w:tentative="1">
+      <w:start w:val="1"/>
+      <w:numFmt w:val="bullet"/>
+      <w:lvlText w:val=""/>
+      <w:lvlJc w:val="left"/>
+      <w:pPr>
+        <w:ind w:left="2160" w:hanging="360"/>
+      </w:pPr>
+      <w:rPr>
+        <w:rFonts w:ascii="Wingdings" w:hAnsi="Wingdings" w:hint="default"/>
+      </w:rPr>
+    </w:lvl>
+    <w:lvl w:ilvl="3" w:tplc="04090001" w:tentative="1">
+      <w:start w:val="1"/>
+      <w:numFmt w:val="bullet"/>
+      <w:lvlText w:val=""/>
+      <w:lvlJc w:val="left"/>
+      <w:pPr>
+        <w:ind w:left="2880" w:hanging="360"/>
+      </w:pPr>
+      <w:rPr>
+        <w:rFonts w:ascii="Symbol" w:hAnsi="Symbol" w:hint="default"/>
+      </w:rPr>
+    </w:lvl>
+    <w:lvl w:ilvl="4" w:tplc="04090003" w:tentative="1">
+      <w:start w:val="1"/>
+      <w:numFmt w:val="bullet"/>
+      <w:lvlText w:val="o"/>
+      <w:lvlJc w:val="left"/>
+      <w:pPr>
+        <w:ind w:left="3600" w:hanging="360"/>
+      </w:pPr>
+      <w:rPr>
+        <w:rFonts w:ascii="Courier New" w:hAnsi="Courier New" w:cs="Courier New" w:hint="default"/>
+      </w:rPr>
+    </w:lvl>
+    <w:lvl w:ilvl="5" w:tplc="04090005" w:tentative="1">
+      <w:start w:val="1"/>
+      <w:numFmt w:val="bullet"/>
+      <w:lvlText w:val=""/>
+      <w:lvlJc w:val="left"/>
+      <w:pPr>
+        <w:ind w:left="4320" w:hanging="360"/>
+      </w:pPr>
+      <w:rPr>
+        <w:rFonts w:ascii="Wingdings" w:hAnsi="Wingdings" w:hint="default"/>
+      </w:rPr>
+    </w:lvl>
+    <w:lvl w:ilvl="6" w:tplc="04090001" w:tentative="1">
+      <w:start w:val="1"/>
+      <w:numFmt w:val="bullet"/>
+      <w:lvlText w:val=""/>
+      <w:lvlJc w:val="left"/>
+      <w:pPr>
+        <w:ind w:left="5040" w:hanging="360"/>
+      </w:pPr>
+      <w:rPr>
+        <w:rFonts w:ascii="Symbol" w:hAnsi="Symbol" w:hint="default"/>
+      </w:rPr>
+    </w:lvl>
+    <w:lvl w:ilvl="7" w:tplc="04090003" w:tentative="1">
+      <w:start w:val="1"/>
+      <w:numFmt w:val="bullet"/>
+      <w:lvlText w:val="o"/>
+      <w:lvlJc w:val="left"/>
+      <w:pPr>
+        <w:ind w:left="5760" w:hanging="360"/>
+      </w:pPr>
+      <w:rPr>
+        <w:rFonts w:ascii="Courier New" w:hAnsi="Courier New" w:cs="Courier New" w:hint="default"/>
+      </w:rPr>
+    </w:lvl>
+    <w:lvl w:ilvl="8" w:tplc="04090005" w:tentative="1">
+      <w:start w:val="1"/>
+      <w:numFmt w:val="bullet"/>
+      <w:lvlText w:val=""/>
+      <w:lvlJc w:val="left"/>
+      <w:pPr>
+        <w:ind w:left="6480" w:hanging="360"/>
+      </w:pPr>
+      <w:rPr>
+        <w:rFonts w:ascii="Wingdings" w:hAnsi="Wingdings" w:hint="default"/>
+      </w:rPr>
+    </w:lvl>
+  </w:abstractNum>
+  <w:abstractNum w:abstractNumId="7" w15:restartNumberingAfterBreak="0">
+    <w:nsid w:val="538965F2"/>
+    <w:multiLevelType w:val="hybridMultilevel"/>
+    <w:tmpl w:val="91167DCE"/>
+    <w:lvl w:ilvl="0" w:tplc="A1BC2260">
+      <w:start w:val="1"/>
+      <w:numFmt w:val="bullet"/>
+      <w:lvlText w:val="-"/>
+      <w:lvlJc w:val="left"/>
+      <w:pPr>
+        <w:ind w:left="720" w:hanging="360"/>
+      </w:pPr>
+      <w:rPr>
+        <w:rFonts w:ascii="Times New Roman" w:eastAsia="Times New Roman" w:hAnsi="Times New Roman" w:cs="Times New Roman" w:hint="default"/>
+      </w:rPr>
+    </w:lvl>
+    <w:lvl w:ilvl="1" w:tplc="04090003" w:tentative="1">
+      <w:start w:val="1"/>
+      <w:numFmt w:val="bullet"/>
+      <w:lvlText w:val="o"/>
+      <w:lvlJc w:val="left"/>
+      <w:pPr>
+        <w:ind w:left="1440" w:hanging="360"/>
+      </w:pPr>
+      <w:rPr>
+        <w:rFonts w:ascii="Courier New" w:hAnsi="Courier New" w:cs="Courier New" w:hint="default"/>
+      </w:rPr>
+    </w:lvl>
+    <w:lvl w:ilvl="2" w:tplc="04090005" w:tentative="1">
+      <w:start w:val="1"/>
+      <w:numFmt w:val="bullet"/>
+      <w:lvlText w:val=""/>
+      <w:lvlJc w:val="left"/>
+      <w:pPr>
+        <w:ind w:left="2160" w:hanging="360"/>
+      </w:pPr>
+      <w:rPr>
+        <w:rFonts w:ascii="Wingdings" w:hAnsi="Wingdings" w:hint="default"/>
+      </w:rPr>
+    </w:lvl>
+    <w:lvl w:ilvl="3" w:tplc="04090001" w:tentative="1">
+      <w:start w:val="1"/>
+      <w:numFmt w:val="bullet"/>
+      <w:lvlText w:val=""/>
+      <w:lvlJc w:val="left"/>
+      <w:pPr>
+        <w:ind w:left="2880" w:hanging="360"/>
+      </w:pPr>
+      <w:rPr>
+        <w:rFonts w:ascii="Symbol" w:hAnsi="Symbol" w:hint="default"/>
+      </w:rPr>
+    </w:lvl>
+    <w:lvl w:ilvl="4" w:tplc="04090003" w:tentative="1">
+      <w:start w:val="1"/>
+      <w:numFmt w:val="bullet"/>
+      <w:lvlText w:val="o"/>
+      <w:lvlJc w:val="left"/>
+      <w:pPr>
+        <w:ind w:left="3600" w:hanging="360"/>
+      </w:pPr>
+      <w:rPr>
+        <w:rFonts w:ascii="Courier New" w:hAnsi="Courier New" w:cs="Courier New" w:hint="default"/>
+      </w:rPr>
+    </w:lvl>
+    <w:lvl w:ilvl="5" w:tplc="04090005" w:tentative="1">
+      <w:start w:val="1"/>
+      <w:numFmt w:val="bullet"/>
+      <w:lvlText w:val=""/>
+      <w:lvlJc w:val="left"/>
+      <w:pPr>
+        <w:ind w:left="4320" w:hanging="360"/>
+      </w:pPr>
+      <w:rPr>
+        <w:rFonts w:ascii="Wingdings" w:hAnsi="Wingdings" w:hint="default"/>
+      </w:rPr>
+    </w:lvl>
+    <w:lvl w:ilvl="6" w:tplc="04090001" w:tentative="1">
+      <w:start w:val="1"/>
+      <w:numFmt w:val="bullet"/>
+      <w:lvlText w:val=""/>
+      <w:lvlJc w:val="left"/>
+      <w:pPr>
+        <w:ind w:left="5040" w:hanging="360"/>
+      </w:pPr>
+      <w:rPr>
+        <w:rFonts w:ascii="Symbol" w:hAnsi="Symbol" w:hint="default"/>
+      </w:rPr>
+    </w:lvl>
+    <w:lvl w:ilvl="7" w:tplc="04090003" w:tentative="1">
+      <w:start w:val="1"/>
+      <w:numFmt w:val="bullet"/>
+      <w:lvlText w:val="o"/>
+      <w:lvlJc w:val="left"/>
+      <w:pPr>
+        <w:ind w:left="5760" w:hanging="360"/>
+      </w:pPr>
+      <w:rPr>
+        <w:rFonts w:ascii="Courier New" w:hAnsi="Courier New" w:cs="Courier New" w:hint="default"/>
+      </w:rPr>
+    </w:lvl>
+    <w:lvl w:ilvl="8" w:tplc="04090005" w:tentative="1">
+      <w:start w:val="1"/>
+      <w:numFmt w:val="bullet"/>
+      <w:lvlText w:val=""/>
+      <w:lvlJc w:val="left"/>
+      <w:pPr>
+        <w:ind w:left="6480" w:hanging="360"/>
+      </w:pPr>
+      <w:rPr>
+        <w:rFonts w:ascii="Wingdings" w:hAnsi="Wingdings" w:hint="default"/>
+      </w:rPr>
+    </w:lvl>
+  </w:abstractNum>
+  <w:abstractNum w:abstractNumId="8" w15:restartNumberingAfterBreak="0">
+    <w:nsid w:val="67840BFB"/>
+    <w:multiLevelType w:val="hybridMultilevel"/>
+    <w:tmpl w:val="AC6EA7CC"/>
+    <w:lvl w:ilvl="0" w:tplc="A1BC2260">
+      <w:start w:val="1"/>
+      <w:numFmt w:val="bullet"/>
+      <w:lvlText w:val="-"/>
+      <w:lvlJc w:val="left"/>
+      <w:pPr>
+        <w:ind w:left="720" w:hanging="360"/>
+      </w:pPr>
+      <w:rPr>
+        <w:rFonts w:ascii="Times New Roman" w:eastAsia="Times New Roman" w:hAnsi="Times New Roman" w:cs="Times New Roman" w:hint="default"/>
+      </w:rPr>
+    </w:lvl>
+    <w:lvl w:ilvl="1" w:tplc="04090003" w:tentative="1">
+      <w:start w:val="1"/>
+      <w:numFmt w:val="bullet"/>
+      <w:lvlText w:val="o"/>
+      <w:lvlJc w:val="left"/>
+      <w:pPr>
+        <w:ind w:left="1440" w:hanging="360"/>
+      </w:pPr>
+      <w:rPr>
+        <w:rFonts w:ascii="Courier New" w:hAnsi="Courier New" w:cs="Courier New" w:hint="default"/>
+      </w:rPr>
+    </w:lvl>
+    <w:lvl w:ilvl="2" w:tplc="04090005" w:tentative="1">
+      <w:start w:val="1"/>
+      <w:numFmt w:val="bullet"/>
+      <w:lvlText w:val=""/>
+      <w:lvlJc w:val="left"/>
+      <w:pPr>
+        <w:ind w:left="2160" w:hanging="360"/>
+      </w:pPr>
+      <w:rPr>
+        <w:rFonts w:ascii="Wingdings" w:hAnsi="Wingdings" w:hint="default"/>
+      </w:rPr>
+    </w:lvl>
+    <w:lvl w:ilvl="3" w:tplc="04090001" w:tentative="1">
+      <w:start w:val="1"/>
+      <w:numFmt w:val="bullet"/>
+      <w:lvlText w:val=""/>
+      <w:lvlJc w:val="left"/>
+      <w:pPr>
+        <w:ind w:left="2880" w:hanging="360"/>
+      </w:pPr>
+      <w:rPr>
+        <w:rFonts w:ascii="Symbol" w:hAnsi="Symbol" w:hint="default"/>
+      </w:rPr>
+    </w:lvl>
+    <w:lvl w:ilvl="4" w:tplc="04090003" w:tentative="1">
+      <w:start w:val="1"/>
+      <w:numFmt w:val="bullet"/>
+      <w:lvlText w:val="o"/>
+      <w:lvlJc w:val="left"/>
+      <w:pPr>
+        <w:ind w:left="3600" w:hanging="360"/>
+      </w:pPr>
+      <w:rPr>
+        <w:rFonts w:ascii="Courier New" w:hAnsi="Courier New" w:cs="Courier New" w:hint="default"/>
+      </w:rPr>
+    </w:lvl>
+    <w:lvl w:ilvl="5" w:tplc="04090005" w:tentative="1">
+      <w:start w:val="1"/>
+      <w:numFmt w:val="bullet"/>
+      <w:lvlText w:val=""/>
+      <w:lvlJc w:val="left"/>
+      <w:pPr>
+        <w:ind w:left="4320" w:hanging="360"/>
+      </w:pPr>
+      <w:rPr>
+        <w:rFonts w:ascii="Wingdings" w:hAnsi="Wingdings" w:hint="default"/>
+      </w:rPr>
+    </w:lvl>
+    <w:lvl w:ilvl="6" w:tplc="04090001" w:tentative="1">
+      <w:start w:val="1"/>
+      <w:numFmt w:val="bullet"/>
+      <w:lvlText w:val=""/>
+      <w:lvlJc w:val="left"/>
+      <w:pPr>
+        <w:ind w:left="5040" w:hanging="360"/>
+      </w:pPr>
+      <w:rPr>
+        <w:rFonts w:ascii="Symbol" w:hAnsi="Symbol" w:hint="default"/>
+      </w:rPr>
+    </w:lvl>
+    <w:lvl w:ilvl="7" w:tplc="04090003" w:tentative="1">
+      <w:start w:val="1"/>
+      <w:numFmt w:val="bullet"/>
+      <w:lvlText w:val="o"/>
+      <w:lvlJc w:val="left"/>
+      <w:pPr>
+        <w:ind w:left="5760" w:hanging="360"/>
+      </w:pPr>
+      <w:rPr>
+        <w:rFonts w:ascii="Courier New" w:hAnsi="Courier New" w:cs="Courier New" w:hint="default"/>
+      </w:rPr>
+    </w:lvl>
+    <w:lvl w:ilvl="8" w:tplc="04090005" w:tentative="1">
+      <w:start w:val="1"/>
+      <w:numFmt w:val="bullet"/>
+      <w:lvlText w:val=""/>
+      <w:lvlJc w:val="left"/>
+      <w:pPr>
+        <w:ind w:left="6480" w:hanging="360"/>
+      </w:pPr>
+      <w:rPr>
+        <w:rFonts w:ascii="Wingdings" w:hAnsi="Wingdings" w:hint="default"/>
+      </w:rPr>
+    </w:lvl>
+  </w:abstractNum>
+  <w:abstractNum w:abstractNumId="9" w15:restartNumberingAfterBreak="0">
     <w:nsid w:val="6F6F35A6"/>
     <w:multiLevelType w:val="hybridMultilevel"/>
     <w:tmpl w:val="C3F62B80"/>
@@ -3791,7 +4629,7 @@
       </w:rPr>
     </w:lvl>
   </w:abstractNum>
-  <w:abstractNum w:abstractNumId="2" w15:restartNumberingAfterBreak="0">
+  <w:abstractNum w:abstractNumId="10" w15:restartNumberingAfterBreak="0">
     <w:nsid w:val="7B5D60C1"/>
     <w:multiLevelType w:val="hybridMultilevel"/>
     <w:tmpl w:val="49B88D84"/>
@@ -3905,13 +4743,37 @@
     </w:lvl>
   </w:abstractNum>
   <w:num w:numId="1" w16cid:durableId="1330254747">
+    <w:abstractNumId w:val="10"/>
+  </w:num>
+  <w:num w:numId="2" w16cid:durableId="40635135">
+    <w:abstractNumId w:val="1"/>
+  </w:num>
+  <w:num w:numId="3" w16cid:durableId="290407884">
+    <w:abstractNumId w:val="9"/>
+  </w:num>
+  <w:num w:numId="4" w16cid:durableId="1090541534">
+    <w:abstractNumId w:val="5"/>
+  </w:num>
+  <w:num w:numId="5" w16cid:durableId="1894846186">
+    <w:abstractNumId w:val="8"/>
+  </w:num>
+  <w:num w:numId="6" w16cid:durableId="774129622">
+    <w:abstractNumId w:val="0"/>
+  </w:num>
+  <w:num w:numId="7" w16cid:durableId="990209108">
+    <w:abstractNumId w:val="4"/>
+  </w:num>
+  <w:num w:numId="8" w16cid:durableId="1468550817">
+    <w:abstractNumId w:val="6"/>
+  </w:num>
+  <w:num w:numId="9" w16cid:durableId="1881817819">
     <w:abstractNumId w:val="2"/>
   </w:num>
-  <w:num w:numId="2" w16cid:durableId="40635135">
-    <w:abstractNumId w:val="0"/>
+  <w:num w:numId="10" w16cid:durableId="1664163710">
+    <w:abstractNumId w:val="7"/>
   </w:num>
-  <w:num w:numId="3" w16cid:durableId="290407884">
-    <w:abstractNumId w:val="1"/>
+  <w:num w:numId="11" w16cid:durableId="963463163">
+    <w:abstractNumId w:val="3"/>
   </w:num>
 </w:numbering>
 </file>

</xml_diff>